<commit_message>
Finalised the estimation procedure.
</commit_message>
<xml_diff>
--- a/Project Management/PRCD_ESTMAT.docx
+++ b/Project Management/PRCD_ESTMAT.docx
@@ -145,43 +145,21 @@
                     <w:rFonts w:asciiTheme="majorHAnsi" w:eastAsiaTheme="majorEastAsia" w:hAnsiTheme="majorHAnsi" w:cstheme="majorBidi"/>
                   </w:rPr>
                 </w:pPr>
-                <w:r>
-                  <w:fldChar w:fldCharType="begin"/>
-                </w:r>
-                <w:r>
-                  <w:instrText xml:space="preserve"> FILENAME   \* MERGEFORMAT </w:instrText>
-                </w:r>
-                <w:r>
-                  <w:fldChar w:fldCharType="separate"/>
-                </w:r>
-                <w:ins w:id="0" w:author="Jalaj Mathur" w:date="2022-04-12T15:44:00Z">
-                  <w:r>
-                    <w:rPr>
-                      <w:rFonts w:asciiTheme="majorHAnsi" w:eastAsiaTheme="majorEastAsia" w:hAnsiTheme="majorHAnsi" w:cstheme="majorBidi"/>
-                      <w:noProof/>
-                      <w:rPrChange w:id="1" w:author="Jalaj Mathur" w:date="2022-04-12T15:44:00Z">
-                        <w:rPr/>
-                      </w:rPrChange>
-                    </w:rPr>
-                    <w:t>PRCD_ESTMAT</w:t>
-                  </w:r>
-                </w:ins>
-                <w:del w:id="2" w:author="Jalaj Mathur" w:date="2022-04-12T15:44:00Z">
+                <w:fldSimple w:instr=" FILENAME   \* MERGEFORMAT ">
                   <w:r>
                     <w:rPr>
                       <w:rFonts w:asciiTheme="majorHAnsi" w:eastAsiaTheme="majorEastAsia" w:hAnsiTheme="majorHAnsi" w:cstheme="majorBidi"/>
                       <w:noProof/>
                     </w:rPr>
-                    <w:delText>PRCD_ESTMAT.docx</w:delText>
+                    <w:t>PRCD_ESTMAT</w:t>
                   </w:r>
-                </w:del>
-                <w:r>
-                  <w:rPr>
-                    <w:rFonts w:asciiTheme="majorHAnsi" w:eastAsiaTheme="majorEastAsia" w:hAnsiTheme="majorHAnsi" w:cstheme="majorBidi"/>
-                    <w:noProof/>
-                  </w:rPr>
-                  <w:fldChar w:fldCharType="end"/>
-                </w:r>
+                  <w:r>
+                    <w:rPr>
+                      <w:noProof/>
+                    </w:rPr>
+                    <w:t>.docx</w:t>
+                  </w:r>
+                </w:fldSimple>
               </w:p>
             </w:tc>
           </w:tr>
@@ -359,7 +337,6 @@
               <w:tab w:val="right" w:leader="dot" w:pos="9350"/>
             </w:tabs>
             <w:rPr>
-              <w:ins w:id="3" w:author="Jalaj Mathur" w:date="2022-04-12T15:44:00Z"/>
               <w:rFonts w:asciiTheme="minorHAnsi" w:eastAsiaTheme="minorEastAsia" w:hAnsiTheme="minorHAnsi" w:cstheme="minorBidi"/>
               <w:noProof/>
               <w:lang w:val="en-IN" w:eastAsia="en-IN" w:bidi="ar-SA"/>
@@ -374,112 +351,63 @@
           <w:r>
             <w:fldChar w:fldCharType="separate"/>
           </w:r>
-          <w:ins w:id="4" w:author="Jalaj Mathur" w:date="2022-04-12T15:44:00Z">
+          <w:hyperlink w:anchor="_Toc102747251" w:history="1">
             <w:r>
               <w:rPr>
                 <w:rStyle w:val="Hyperlink"/>
                 <w:noProof/>
               </w:rPr>
+              <w:t>Overview</w:t>
+            </w:r>
+            <w:r>
+              <w:rPr>
+                <w:noProof/>
+                <w:webHidden/>
+              </w:rPr>
+              <w:tab/>
+            </w:r>
+            <w:r>
+              <w:rPr>
+                <w:noProof/>
+                <w:webHidden/>
+              </w:rPr>
               <w:fldChar w:fldCharType="begin"/>
             </w:r>
             <w:r>
               <w:rPr>
-                <w:rStyle w:val="Hyperlink"/>
-                <w:noProof/>
-              </w:rPr>
-              <w:instrText xml:space="preserve"> </w:instrText>
-            </w:r>
-            <w:r>
-              <w:rPr>
-                <w:noProof/>
-              </w:rPr>
-              <w:instrText>HYPERLINK \l "_Toc100670704"</w:instrText>
-            </w:r>
-            <w:r>
-              <w:rPr>
-                <w:rStyle w:val="Hyperlink"/>
-                <w:noProof/>
-              </w:rPr>
-              <w:instrText xml:space="preserve"> </w:instrText>
-            </w:r>
-            <w:r>
-              <w:rPr>
-                <w:rStyle w:val="Hyperlink"/>
-                <w:noProof/>
-              </w:rPr>
-            </w:r>
-            <w:r>
-              <w:rPr>
-                <w:rStyle w:val="Hyperlink"/>
-                <w:noProof/>
+                <w:noProof/>
+                <w:webHidden/>
+              </w:rPr>
+              <w:instrText xml:space="preserve"> PAGEREF _Toc102747251 \h </w:instrText>
+            </w:r>
+            <w:r>
+              <w:rPr>
+                <w:noProof/>
+                <w:webHidden/>
+              </w:rPr>
+            </w:r>
+            <w:r>
+              <w:rPr>
+                <w:noProof/>
+                <w:webHidden/>
               </w:rPr>
               <w:fldChar w:fldCharType="separate"/>
             </w:r>
             <w:r>
               <w:rPr>
-                <w:rStyle w:val="Hyperlink"/>
-                <w:noProof/>
-              </w:rPr>
-              <w:t>Overview</w:t>
-            </w:r>
-            <w:r>
-              <w:rPr>
                 <w:noProof/>
                 <w:webHidden/>
               </w:rPr>
-              <w:tab/>
+              <w:t>2</w:t>
             </w:r>
             <w:r>
               <w:rPr>
                 <w:noProof/>
                 <w:webHidden/>
               </w:rPr>
-              <w:fldChar w:fldCharType="begin"/>
-            </w:r>
-            <w:r>
-              <w:rPr>
-                <w:noProof/>
-                <w:webHidden/>
-              </w:rPr>
-              <w:instrText xml:space="preserve"> PAGEREF _Toc100670704 \h </w:instrText>
-            </w:r>
-            <w:r>
-              <w:rPr>
-                <w:noProof/>
-                <w:webHidden/>
-              </w:rPr>
-            </w:r>
-          </w:ins>
-          <w:r>
-            <w:rPr>
-              <w:noProof/>
-              <w:webHidden/>
-            </w:rPr>
-            <w:fldChar w:fldCharType="separate"/>
-          </w:r>
-          <w:ins w:id="5" w:author="Jalaj Mathur" w:date="2022-04-12T15:44:00Z">
-            <w:r>
-              <w:rPr>
-                <w:noProof/>
-                <w:webHidden/>
-              </w:rPr>
-              <w:t>2</w:t>
-            </w:r>
-            <w:r>
-              <w:rPr>
-                <w:noProof/>
-                <w:webHidden/>
-              </w:rPr>
               <w:fldChar w:fldCharType="end"/>
             </w:r>
-            <w:r>
-              <w:rPr>
-                <w:rStyle w:val="Hyperlink"/>
-                <w:noProof/>
-              </w:rPr>
-              <w:fldChar w:fldCharType="end"/>
-            </w:r>
-          </w:ins>
+          </w:hyperlink>
         </w:p>
         <w:p>
           <w:pPr>
@@ -488,118 +416,68 @@
               <w:tab w:val="right" w:leader="dot" w:pos="9350"/>
             </w:tabs>
             <w:rPr>
-              <w:ins w:id="6" w:author="Jalaj Mathur" w:date="2022-04-12T15:44:00Z"/>
               <w:rFonts w:asciiTheme="minorHAnsi" w:eastAsiaTheme="minorEastAsia" w:hAnsiTheme="minorHAnsi" w:cstheme="minorBidi"/>
               <w:noProof/>
               <w:lang w:val="en-IN" w:eastAsia="en-IN" w:bidi="ar-SA"/>
             </w:rPr>
           </w:pPr>
-          <w:ins w:id="7" w:author="Jalaj Mathur" w:date="2022-04-12T15:44:00Z">
+          <w:hyperlink w:anchor="_Toc102747252" w:history="1">
             <w:r>
               <w:rPr>
                 <w:rStyle w:val="Hyperlink"/>
                 <w:noProof/>
               </w:rPr>
+              <w:t>Objective</w:t>
+            </w:r>
+            <w:r>
+              <w:rPr>
+                <w:noProof/>
+                <w:webHidden/>
+              </w:rPr>
+              <w:tab/>
+            </w:r>
+            <w:r>
+              <w:rPr>
+                <w:noProof/>
+                <w:webHidden/>
+              </w:rPr>
               <w:fldChar w:fldCharType="begin"/>
             </w:r>
             <w:r>
               <w:rPr>
-                <w:rStyle w:val="Hyperlink"/>
-                <w:noProof/>
-              </w:rPr>
-              <w:instrText xml:space="preserve"> </w:instrText>
-            </w:r>
-            <w:r>
-              <w:rPr>
-                <w:noProof/>
-              </w:rPr>
-              <w:instrText>HYPERLINK \l "_Toc100670705"</w:instrText>
-            </w:r>
-            <w:r>
-              <w:rPr>
-                <w:rStyle w:val="Hyperlink"/>
-                <w:noProof/>
-              </w:rPr>
-              <w:instrText xml:space="preserve"> </w:instrText>
-            </w:r>
-            <w:r>
-              <w:rPr>
-                <w:rStyle w:val="Hyperlink"/>
-                <w:noProof/>
-              </w:rPr>
-            </w:r>
-            <w:r>
-              <w:rPr>
-                <w:rStyle w:val="Hyperlink"/>
-                <w:noProof/>
+                <w:noProof/>
+                <w:webHidden/>
+              </w:rPr>
+              <w:instrText xml:space="preserve"> PAGEREF _Toc102747252 \h </w:instrText>
+            </w:r>
+            <w:r>
+              <w:rPr>
+                <w:noProof/>
+                <w:webHidden/>
+              </w:rPr>
+            </w:r>
+            <w:r>
+              <w:rPr>
+                <w:noProof/>
+                <w:webHidden/>
               </w:rPr>
               <w:fldChar w:fldCharType="separate"/>
             </w:r>
             <w:r>
               <w:rPr>
-                <w:rStyle w:val="Hyperlink"/>
-                <w:noProof/>
-              </w:rPr>
-              <w:t>Objective</w:t>
-            </w:r>
-            <w:r>
-              <w:rPr>
                 <w:noProof/>
                 <w:webHidden/>
               </w:rPr>
-              <w:tab/>
+              <w:t>2</w:t>
             </w:r>
             <w:r>
               <w:rPr>
                 <w:noProof/>
                 <w:webHidden/>
               </w:rPr>
-              <w:fldChar w:fldCharType="begin"/>
-            </w:r>
-            <w:r>
-              <w:rPr>
-                <w:noProof/>
-                <w:webHidden/>
-              </w:rPr>
-              <w:instrText xml:space="preserve"> PAGEREF _Toc100670705 \h </w:instrText>
-            </w:r>
-            <w:r>
-              <w:rPr>
-                <w:noProof/>
-                <w:webHidden/>
-              </w:rPr>
-            </w:r>
-          </w:ins>
-          <w:r>
-            <w:rPr>
-              <w:noProof/>
-              <w:webHidden/>
-            </w:rPr>
-            <w:fldChar w:fldCharType="separate"/>
-          </w:r>
-          <w:ins w:id="8" w:author="Jalaj Mathur" w:date="2022-04-12T15:44:00Z">
-            <w:r>
-              <w:rPr>
-                <w:noProof/>
-                <w:webHidden/>
-              </w:rPr>
-              <w:t>2</w:t>
-            </w:r>
-            <w:r>
-              <w:rPr>
-                <w:noProof/>
-                <w:webHidden/>
-              </w:rPr>
               <w:fldChar w:fldCharType="end"/>
             </w:r>
-            <w:r>
-              <w:rPr>
-                <w:rStyle w:val="Hyperlink"/>
-                <w:noProof/>
-              </w:rPr>
-              <w:fldChar w:fldCharType="end"/>
-            </w:r>
-          </w:ins>
+          </w:hyperlink>
         </w:p>
         <w:p>
           <w:pPr>
@@ -608,118 +486,68 @@
               <w:tab w:val="right" w:leader="dot" w:pos="9350"/>
             </w:tabs>
             <w:rPr>
-              <w:ins w:id="9" w:author="Jalaj Mathur" w:date="2022-04-12T15:44:00Z"/>
               <w:rFonts w:asciiTheme="minorHAnsi" w:eastAsiaTheme="minorEastAsia" w:hAnsiTheme="minorHAnsi" w:cstheme="minorBidi"/>
               <w:noProof/>
               <w:lang w:val="en-IN" w:eastAsia="en-IN" w:bidi="ar-SA"/>
             </w:rPr>
           </w:pPr>
-          <w:ins w:id="10" w:author="Jalaj Mathur" w:date="2022-04-12T15:44:00Z">
+          <w:hyperlink w:anchor="_Toc102747253" w:history="1">
             <w:r>
               <w:rPr>
                 <w:rStyle w:val="Hyperlink"/>
                 <w:noProof/>
               </w:rPr>
+              <w:t>Scope</w:t>
+            </w:r>
+            <w:r>
+              <w:rPr>
+                <w:noProof/>
+                <w:webHidden/>
+              </w:rPr>
+              <w:tab/>
+            </w:r>
+            <w:r>
+              <w:rPr>
+                <w:noProof/>
+                <w:webHidden/>
+              </w:rPr>
               <w:fldChar w:fldCharType="begin"/>
             </w:r>
             <w:r>
               <w:rPr>
-                <w:rStyle w:val="Hyperlink"/>
-                <w:noProof/>
-              </w:rPr>
-              <w:instrText xml:space="preserve"> </w:instrText>
-            </w:r>
-            <w:r>
-              <w:rPr>
-                <w:noProof/>
-              </w:rPr>
-              <w:instrText>HYPERLINK \l "_Toc100670706"</w:instrText>
-            </w:r>
-            <w:r>
-              <w:rPr>
-                <w:rStyle w:val="Hyperlink"/>
-                <w:noProof/>
-              </w:rPr>
-              <w:instrText xml:space="preserve"> </w:instrText>
-            </w:r>
-            <w:r>
-              <w:rPr>
-                <w:rStyle w:val="Hyperlink"/>
-                <w:noProof/>
-              </w:rPr>
-            </w:r>
-            <w:r>
-              <w:rPr>
-                <w:rStyle w:val="Hyperlink"/>
-                <w:noProof/>
+                <w:noProof/>
+                <w:webHidden/>
+              </w:rPr>
+              <w:instrText xml:space="preserve"> PAGEREF _Toc102747253 \h </w:instrText>
+            </w:r>
+            <w:r>
+              <w:rPr>
+                <w:noProof/>
+                <w:webHidden/>
+              </w:rPr>
+            </w:r>
+            <w:r>
+              <w:rPr>
+                <w:noProof/>
+                <w:webHidden/>
               </w:rPr>
               <w:fldChar w:fldCharType="separate"/>
             </w:r>
             <w:r>
               <w:rPr>
-                <w:rStyle w:val="Hyperlink"/>
-                <w:noProof/>
-              </w:rPr>
-              <w:t>Scope</w:t>
-            </w:r>
-            <w:r>
-              <w:rPr>
                 <w:noProof/>
                 <w:webHidden/>
               </w:rPr>
-              <w:tab/>
+              <w:t>2</w:t>
             </w:r>
             <w:r>
               <w:rPr>
                 <w:noProof/>
                 <w:webHidden/>
               </w:rPr>
-              <w:fldChar w:fldCharType="begin"/>
-            </w:r>
-            <w:r>
-              <w:rPr>
-                <w:noProof/>
-                <w:webHidden/>
-              </w:rPr>
-              <w:instrText xml:space="preserve"> PAGEREF _Toc100670706 \h </w:instrText>
-            </w:r>
-            <w:r>
-              <w:rPr>
-                <w:noProof/>
-                <w:webHidden/>
-              </w:rPr>
-            </w:r>
-          </w:ins>
-          <w:r>
-            <w:rPr>
-              <w:noProof/>
-              <w:webHidden/>
-            </w:rPr>
-            <w:fldChar w:fldCharType="separate"/>
-          </w:r>
-          <w:ins w:id="11" w:author="Jalaj Mathur" w:date="2022-04-12T15:44:00Z">
-            <w:r>
-              <w:rPr>
-                <w:noProof/>
-                <w:webHidden/>
-              </w:rPr>
-              <w:t>2</w:t>
-            </w:r>
-            <w:r>
-              <w:rPr>
-                <w:noProof/>
-                <w:webHidden/>
-              </w:rPr>
               <w:fldChar w:fldCharType="end"/>
             </w:r>
-            <w:r>
-              <w:rPr>
-                <w:rStyle w:val="Hyperlink"/>
-                <w:noProof/>
-              </w:rPr>
-              <w:fldChar w:fldCharType="end"/>
-            </w:r>
-          </w:ins>
+          </w:hyperlink>
         </w:p>
         <w:p>
           <w:pPr>
@@ -728,118 +556,68 @@
               <w:tab w:val="right" w:leader="dot" w:pos="9350"/>
             </w:tabs>
             <w:rPr>
-              <w:ins w:id="12" w:author="Jalaj Mathur" w:date="2022-04-12T15:44:00Z"/>
               <w:rFonts w:asciiTheme="minorHAnsi" w:eastAsiaTheme="minorEastAsia" w:hAnsiTheme="minorHAnsi" w:cstheme="minorBidi"/>
               <w:noProof/>
               <w:lang w:val="en-IN" w:eastAsia="en-IN" w:bidi="ar-SA"/>
             </w:rPr>
           </w:pPr>
-          <w:ins w:id="13" w:author="Jalaj Mathur" w:date="2022-04-12T15:44:00Z">
+          <w:hyperlink w:anchor="_Toc102747254" w:history="1">
             <w:r>
               <w:rPr>
                 <w:rStyle w:val="Hyperlink"/>
                 <w:noProof/>
               </w:rPr>
+              <w:t>Inputs</w:t>
+            </w:r>
+            <w:r>
+              <w:rPr>
+                <w:noProof/>
+                <w:webHidden/>
+              </w:rPr>
+              <w:tab/>
+            </w:r>
+            <w:r>
+              <w:rPr>
+                <w:noProof/>
+                <w:webHidden/>
+              </w:rPr>
               <w:fldChar w:fldCharType="begin"/>
             </w:r>
             <w:r>
               <w:rPr>
-                <w:rStyle w:val="Hyperlink"/>
-                <w:noProof/>
-              </w:rPr>
-              <w:instrText xml:space="preserve"> </w:instrText>
-            </w:r>
-            <w:r>
-              <w:rPr>
-                <w:noProof/>
-              </w:rPr>
-              <w:instrText>HYPERLINK \l "_Toc100670707"</w:instrText>
-            </w:r>
-            <w:r>
-              <w:rPr>
-                <w:rStyle w:val="Hyperlink"/>
-                <w:noProof/>
-              </w:rPr>
-              <w:instrText xml:space="preserve"> </w:instrText>
-            </w:r>
-            <w:r>
-              <w:rPr>
-                <w:rStyle w:val="Hyperlink"/>
-                <w:noProof/>
-              </w:rPr>
-            </w:r>
-            <w:r>
-              <w:rPr>
-                <w:rStyle w:val="Hyperlink"/>
-                <w:noProof/>
+                <w:noProof/>
+                <w:webHidden/>
+              </w:rPr>
+              <w:instrText xml:space="preserve"> PAGEREF _Toc102747254 \h </w:instrText>
+            </w:r>
+            <w:r>
+              <w:rPr>
+                <w:noProof/>
+                <w:webHidden/>
+              </w:rPr>
+            </w:r>
+            <w:r>
+              <w:rPr>
+                <w:noProof/>
+                <w:webHidden/>
               </w:rPr>
               <w:fldChar w:fldCharType="separate"/>
             </w:r>
             <w:r>
               <w:rPr>
-                <w:rStyle w:val="Hyperlink"/>
-                <w:noProof/>
-              </w:rPr>
-              <w:t>Inputs</w:t>
-            </w:r>
-            <w:r>
-              <w:rPr>
                 <w:noProof/>
                 <w:webHidden/>
               </w:rPr>
-              <w:tab/>
+              <w:t>2</w:t>
             </w:r>
             <w:r>
               <w:rPr>
                 <w:noProof/>
                 <w:webHidden/>
               </w:rPr>
-              <w:fldChar w:fldCharType="begin"/>
-            </w:r>
-            <w:r>
-              <w:rPr>
-                <w:noProof/>
-                <w:webHidden/>
-              </w:rPr>
-              <w:instrText xml:space="preserve"> PAGEREF _Toc100670707 \h </w:instrText>
-            </w:r>
-            <w:r>
-              <w:rPr>
-                <w:noProof/>
-                <w:webHidden/>
-              </w:rPr>
-            </w:r>
-          </w:ins>
-          <w:r>
-            <w:rPr>
-              <w:noProof/>
-              <w:webHidden/>
-            </w:rPr>
-            <w:fldChar w:fldCharType="separate"/>
-          </w:r>
-          <w:ins w:id="14" w:author="Jalaj Mathur" w:date="2022-04-12T15:44:00Z">
-            <w:r>
-              <w:rPr>
-                <w:noProof/>
-                <w:webHidden/>
-              </w:rPr>
-              <w:t>2</w:t>
-            </w:r>
-            <w:r>
-              <w:rPr>
-                <w:noProof/>
-                <w:webHidden/>
-              </w:rPr>
               <w:fldChar w:fldCharType="end"/>
             </w:r>
-            <w:r>
-              <w:rPr>
-                <w:rStyle w:val="Hyperlink"/>
-                <w:noProof/>
-              </w:rPr>
-              <w:fldChar w:fldCharType="end"/>
-            </w:r>
-          </w:ins>
+          </w:hyperlink>
         </w:p>
         <w:p>
           <w:pPr>
@@ -848,118 +626,68 @@
               <w:tab w:val="right" w:leader="dot" w:pos="9350"/>
             </w:tabs>
             <w:rPr>
-              <w:ins w:id="15" w:author="Jalaj Mathur" w:date="2022-04-12T15:44:00Z"/>
               <w:rFonts w:asciiTheme="minorHAnsi" w:eastAsiaTheme="minorEastAsia" w:hAnsiTheme="minorHAnsi" w:cstheme="minorBidi"/>
               <w:noProof/>
               <w:lang w:val="en-IN" w:eastAsia="en-IN" w:bidi="ar-SA"/>
             </w:rPr>
           </w:pPr>
-          <w:ins w:id="16" w:author="Jalaj Mathur" w:date="2022-04-12T15:44:00Z">
+          <w:hyperlink w:anchor="_Toc102747255" w:history="1">
             <w:r>
               <w:rPr>
                 <w:rStyle w:val="Hyperlink"/>
                 <w:noProof/>
               </w:rPr>
+              <w:t>Entry Criteria/Triggers</w:t>
+            </w:r>
+            <w:r>
+              <w:rPr>
+                <w:noProof/>
+                <w:webHidden/>
+              </w:rPr>
+              <w:tab/>
+            </w:r>
+            <w:r>
+              <w:rPr>
+                <w:noProof/>
+                <w:webHidden/>
+              </w:rPr>
               <w:fldChar w:fldCharType="begin"/>
             </w:r>
             <w:r>
               <w:rPr>
-                <w:rStyle w:val="Hyperlink"/>
-                <w:noProof/>
-              </w:rPr>
-              <w:instrText xml:space="preserve"> </w:instrText>
-            </w:r>
-            <w:r>
-              <w:rPr>
-                <w:noProof/>
-              </w:rPr>
-              <w:instrText>HYPERLINK \l "_Toc100670708"</w:instrText>
-            </w:r>
-            <w:r>
-              <w:rPr>
-                <w:rStyle w:val="Hyperlink"/>
-                <w:noProof/>
-              </w:rPr>
-              <w:instrText xml:space="preserve"> </w:instrText>
-            </w:r>
-            <w:r>
-              <w:rPr>
-                <w:rStyle w:val="Hyperlink"/>
-                <w:noProof/>
-              </w:rPr>
-            </w:r>
-            <w:r>
-              <w:rPr>
-                <w:rStyle w:val="Hyperlink"/>
-                <w:noProof/>
+                <w:noProof/>
+                <w:webHidden/>
+              </w:rPr>
+              <w:instrText xml:space="preserve"> PAGEREF _Toc102747255 \h </w:instrText>
+            </w:r>
+            <w:r>
+              <w:rPr>
+                <w:noProof/>
+                <w:webHidden/>
+              </w:rPr>
+            </w:r>
+            <w:r>
+              <w:rPr>
+                <w:noProof/>
+                <w:webHidden/>
               </w:rPr>
               <w:fldChar w:fldCharType="separate"/>
             </w:r>
             <w:r>
               <w:rPr>
-                <w:rStyle w:val="Hyperlink"/>
-                <w:noProof/>
-              </w:rPr>
-              <w:t>Entry Criteria/Triggers</w:t>
-            </w:r>
-            <w:r>
-              <w:rPr>
                 <w:noProof/>
                 <w:webHidden/>
               </w:rPr>
-              <w:tab/>
+              <w:t>2</w:t>
             </w:r>
             <w:r>
               <w:rPr>
                 <w:noProof/>
                 <w:webHidden/>
               </w:rPr>
-              <w:fldChar w:fldCharType="begin"/>
-            </w:r>
-            <w:r>
-              <w:rPr>
-                <w:noProof/>
-                <w:webHidden/>
-              </w:rPr>
-              <w:instrText xml:space="preserve"> PAGEREF _Toc100670708 \h </w:instrText>
-            </w:r>
-            <w:r>
-              <w:rPr>
-                <w:noProof/>
-                <w:webHidden/>
-              </w:rPr>
-            </w:r>
-          </w:ins>
-          <w:r>
-            <w:rPr>
-              <w:noProof/>
-              <w:webHidden/>
-            </w:rPr>
-            <w:fldChar w:fldCharType="separate"/>
-          </w:r>
-          <w:ins w:id="17" w:author="Jalaj Mathur" w:date="2022-04-12T15:44:00Z">
-            <w:r>
-              <w:rPr>
-                <w:noProof/>
-                <w:webHidden/>
-              </w:rPr>
-              <w:t>2</w:t>
-            </w:r>
-            <w:r>
-              <w:rPr>
-                <w:noProof/>
-                <w:webHidden/>
-              </w:rPr>
               <w:fldChar w:fldCharType="end"/>
             </w:r>
-            <w:r>
-              <w:rPr>
-                <w:rStyle w:val="Hyperlink"/>
-                <w:noProof/>
-              </w:rPr>
-              <w:fldChar w:fldCharType="end"/>
-            </w:r>
-          </w:ins>
+          </w:hyperlink>
         </w:p>
         <w:p>
           <w:pPr>
@@ -968,118 +696,68 @@
               <w:tab w:val="right" w:leader="dot" w:pos="9350"/>
             </w:tabs>
             <w:rPr>
-              <w:ins w:id="18" w:author="Jalaj Mathur" w:date="2022-04-12T15:44:00Z"/>
               <w:rFonts w:asciiTheme="minorHAnsi" w:eastAsiaTheme="minorEastAsia" w:hAnsiTheme="minorHAnsi" w:cstheme="minorBidi"/>
               <w:noProof/>
               <w:lang w:val="en-IN" w:eastAsia="en-IN" w:bidi="ar-SA"/>
             </w:rPr>
           </w:pPr>
-          <w:ins w:id="19" w:author="Jalaj Mathur" w:date="2022-04-12T15:44:00Z">
+          <w:hyperlink w:anchor="_Toc102747256" w:history="1">
             <w:r>
               <w:rPr>
                 <w:rStyle w:val="Hyperlink"/>
                 <w:noProof/>
               </w:rPr>
+              <w:t>Tasks</w:t>
+            </w:r>
+            <w:r>
+              <w:rPr>
+                <w:noProof/>
+                <w:webHidden/>
+              </w:rPr>
+              <w:tab/>
+            </w:r>
+            <w:r>
+              <w:rPr>
+                <w:noProof/>
+                <w:webHidden/>
+              </w:rPr>
               <w:fldChar w:fldCharType="begin"/>
             </w:r>
             <w:r>
               <w:rPr>
-                <w:rStyle w:val="Hyperlink"/>
-                <w:noProof/>
-              </w:rPr>
-              <w:instrText xml:space="preserve"> </w:instrText>
-            </w:r>
-            <w:r>
-              <w:rPr>
-                <w:noProof/>
-              </w:rPr>
-              <w:instrText>HYPERLINK \l "_Toc100670709"</w:instrText>
-            </w:r>
-            <w:r>
-              <w:rPr>
-                <w:rStyle w:val="Hyperlink"/>
-                <w:noProof/>
-              </w:rPr>
-              <w:instrText xml:space="preserve"> </w:instrText>
-            </w:r>
-            <w:r>
-              <w:rPr>
-                <w:rStyle w:val="Hyperlink"/>
-                <w:noProof/>
-              </w:rPr>
-            </w:r>
-            <w:r>
-              <w:rPr>
-                <w:rStyle w:val="Hyperlink"/>
-                <w:noProof/>
+                <w:noProof/>
+                <w:webHidden/>
+              </w:rPr>
+              <w:instrText xml:space="preserve"> PAGEREF _Toc102747256 \h </w:instrText>
+            </w:r>
+            <w:r>
+              <w:rPr>
+                <w:noProof/>
+                <w:webHidden/>
+              </w:rPr>
+            </w:r>
+            <w:r>
+              <w:rPr>
+                <w:noProof/>
+                <w:webHidden/>
               </w:rPr>
               <w:fldChar w:fldCharType="separate"/>
             </w:r>
             <w:r>
               <w:rPr>
-                <w:rStyle w:val="Hyperlink"/>
-                <w:noProof/>
-              </w:rPr>
-              <w:t>Tasks</w:t>
-            </w:r>
-            <w:r>
-              <w:rPr>
                 <w:noProof/>
                 <w:webHidden/>
               </w:rPr>
-              <w:tab/>
+              <w:t>2</w:t>
             </w:r>
             <w:r>
               <w:rPr>
                 <w:noProof/>
                 <w:webHidden/>
               </w:rPr>
-              <w:fldChar w:fldCharType="begin"/>
-            </w:r>
-            <w:r>
-              <w:rPr>
-                <w:noProof/>
-                <w:webHidden/>
-              </w:rPr>
-              <w:instrText xml:space="preserve"> PAGEREF _Toc100670709 \h </w:instrText>
-            </w:r>
-            <w:r>
-              <w:rPr>
-                <w:noProof/>
-                <w:webHidden/>
-              </w:rPr>
-            </w:r>
-          </w:ins>
-          <w:r>
-            <w:rPr>
-              <w:noProof/>
-              <w:webHidden/>
-            </w:rPr>
-            <w:fldChar w:fldCharType="separate"/>
-          </w:r>
-          <w:ins w:id="20" w:author="Jalaj Mathur" w:date="2022-04-12T15:44:00Z">
-            <w:r>
-              <w:rPr>
-                <w:noProof/>
-                <w:webHidden/>
-              </w:rPr>
-              <w:t>2</w:t>
-            </w:r>
-            <w:r>
-              <w:rPr>
-                <w:noProof/>
-                <w:webHidden/>
-              </w:rPr>
               <w:fldChar w:fldCharType="end"/>
             </w:r>
-            <w:r>
-              <w:rPr>
-                <w:rStyle w:val="Hyperlink"/>
-                <w:noProof/>
-              </w:rPr>
-              <w:fldChar w:fldCharType="end"/>
-            </w:r>
-          </w:ins>
+          </w:hyperlink>
         </w:p>
         <w:p>
           <w:pPr>
@@ -1088,118 +766,68 @@
               <w:tab w:val="right" w:leader="dot" w:pos="9350"/>
             </w:tabs>
             <w:rPr>
-              <w:ins w:id="21" w:author="Jalaj Mathur" w:date="2022-04-12T15:44:00Z"/>
               <w:rFonts w:asciiTheme="minorHAnsi" w:eastAsiaTheme="minorEastAsia" w:hAnsiTheme="minorHAnsi" w:cstheme="minorBidi"/>
               <w:noProof/>
               <w:lang w:val="en-IN" w:eastAsia="en-IN" w:bidi="ar-SA"/>
             </w:rPr>
           </w:pPr>
-          <w:ins w:id="22" w:author="Jalaj Mathur" w:date="2022-04-12T15:44:00Z">
+          <w:hyperlink w:anchor="_Toc102747257" w:history="1">
             <w:r>
               <w:rPr>
                 <w:rStyle w:val="Hyperlink"/>
                 <w:noProof/>
               </w:rPr>
+              <w:t>Verification</w:t>
+            </w:r>
+            <w:r>
+              <w:rPr>
+                <w:noProof/>
+                <w:webHidden/>
+              </w:rPr>
+              <w:tab/>
+            </w:r>
+            <w:r>
+              <w:rPr>
+                <w:noProof/>
+                <w:webHidden/>
+              </w:rPr>
               <w:fldChar w:fldCharType="begin"/>
             </w:r>
             <w:r>
               <w:rPr>
-                <w:rStyle w:val="Hyperlink"/>
-                <w:noProof/>
-              </w:rPr>
-              <w:instrText xml:space="preserve"> </w:instrText>
-            </w:r>
-            <w:r>
-              <w:rPr>
-                <w:noProof/>
-              </w:rPr>
-              <w:instrText>HYPERLINK \l "_Toc100670710"</w:instrText>
-            </w:r>
-            <w:r>
-              <w:rPr>
-                <w:rStyle w:val="Hyperlink"/>
-                <w:noProof/>
-              </w:rPr>
-              <w:instrText xml:space="preserve"> </w:instrText>
-            </w:r>
-            <w:r>
-              <w:rPr>
-                <w:rStyle w:val="Hyperlink"/>
-                <w:noProof/>
-              </w:rPr>
-            </w:r>
-            <w:r>
-              <w:rPr>
-                <w:rStyle w:val="Hyperlink"/>
-                <w:noProof/>
+                <w:noProof/>
+                <w:webHidden/>
+              </w:rPr>
+              <w:instrText xml:space="preserve"> PAGEREF _Toc102747257 \h </w:instrText>
+            </w:r>
+            <w:r>
+              <w:rPr>
+                <w:noProof/>
+                <w:webHidden/>
+              </w:rPr>
+            </w:r>
+            <w:r>
+              <w:rPr>
+                <w:noProof/>
+                <w:webHidden/>
               </w:rPr>
               <w:fldChar w:fldCharType="separate"/>
             </w:r>
             <w:r>
               <w:rPr>
-                <w:rStyle w:val="Hyperlink"/>
-                <w:noProof/>
-              </w:rPr>
-              <w:t>Verification</w:t>
-            </w:r>
-            <w:r>
-              <w:rPr>
                 <w:noProof/>
                 <w:webHidden/>
               </w:rPr>
-              <w:tab/>
+              <w:t>3</w:t>
             </w:r>
             <w:r>
               <w:rPr>
                 <w:noProof/>
                 <w:webHidden/>
               </w:rPr>
-              <w:fldChar w:fldCharType="begin"/>
-            </w:r>
-            <w:r>
-              <w:rPr>
-                <w:noProof/>
-                <w:webHidden/>
-              </w:rPr>
-              <w:instrText xml:space="preserve"> PAGEREF _Toc100670710 \h </w:instrText>
-            </w:r>
-            <w:r>
-              <w:rPr>
-                <w:noProof/>
-                <w:webHidden/>
-              </w:rPr>
-            </w:r>
-          </w:ins>
-          <w:r>
-            <w:rPr>
-              <w:noProof/>
-              <w:webHidden/>
-            </w:rPr>
-            <w:fldChar w:fldCharType="separate"/>
-          </w:r>
-          <w:ins w:id="23" w:author="Jalaj Mathur" w:date="2022-04-12T15:44:00Z">
-            <w:r>
-              <w:rPr>
-                <w:noProof/>
-                <w:webHidden/>
-              </w:rPr>
-              <w:t>3</w:t>
-            </w:r>
-            <w:r>
-              <w:rPr>
-                <w:noProof/>
-                <w:webHidden/>
-              </w:rPr>
               <w:fldChar w:fldCharType="end"/>
             </w:r>
-            <w:r>
-              <w:rPr>
-                <w:rStyle w:val="Hyperlink"/>
-                <w:noProof/>
-              </w:rPr>
-              <w:fldChar w:fldCharType="end"/>
-            </w:r>
-          </w:ins>
+          </w:hyperlink>
         </w:p>
         <w:p>
           <w:pPr>
@@ -1208,118 +836,68 @@
               <w:tab w:val="right" w:leader="dot" w:pos="9350"/>
             </w:tabs>
             <w:rPr>
-              <w:ins w:id="24" w:author="Jalaj Mathur" w:date="2022-04-12T15:44:00Z"/>
               <w:rFonts w:asciiTheme="minorHAnsi" w:eastAsiaTheme="minorEastAsia" w:hAnsiTheme="minorHAnsi" w:cstheme="minorBidi"/>
               <w:noProof/>
               <w:lang w:val="en-IN" w:eastAsia="en-IN" w:bidi="ar-SA"/>
             </w:rPr>
           </w:pPr>
-          <w:ins w:id="25" w:author="Jalaj Mathur" w:date="2022-04-12T15:44:00Z">
+          <w:hyperlink w:anchor="_Toc102747258" w:history="1">
             <w:r>
               <w:rPr>
                 <w:rStyle w:val="Hyperlink"/>
                 <w:noProof/>
               </w:rPr>
+              <w:t>Guidelines</w:t>
+            </w:r>
+            <w:r>
+              <w:rPr>
+                <w:noProof/>
+                <w:webHidden/>
+              </w:rPr>
+              <w:tab/>
+            </w:r>
+            <w:r>
+              <w:rPr>
+                <w:noProof/>
+                <w:webHidden/>
+              </w:rPr>
               <w:fldChar w:fldCharType="begin"/>
             </w:r>
             <w:r>
               <w:rPr>
-                <w:rStyle w:val="Hyperlink"/>
-                <w:noProof/>
-              </w:rPr>
-              <w:instrText xml:space="preserve"> </w:instrText>
-            </w:r>
-            <w:r>
-              <w:rPr>
-                <w:noProof/>
-              </w:rPr>
-              <w:instrText>HYPERLINK \l "_Toc100670711"</w:instrText>
-            </w:r>
-            <w:r>
-              <w:rPr>
-                <w:rStyle w:val="Hyperlink"/>
-                <w:noProof/>
-              </w:rPr>
-              <w:instrText xml:space="preserve"> </w:instrText>
-            </w:r>
-            <w:r>
-              <w:rPr>
-                <w:rStyle w:val="Hyperlink"/>
-                <w:noProof/>
-              </w:rPr>
-            </w:r>
-            <w:r>
-              <w:rPr>
-                <w:rStyle w:val="Hyperlink"/>
-                <w:noProof/>
+                <w:noProof/>
+                <w:webHidden/>
+              </w:rPr>
+              <w:instrText xml:space="preserve"> PAGEREF _Toc102747258 \h </w:instrText>
+            </w:r>
+            <w:r>
+              <w:rPr>
+                <w:noProof/>
+                <w:webHidden/>
+              </w:rPr>
+            </w:r>
+            <w:r>
+              <w:rPr>
+                <w:noProof/>
+                <w:webHidden/>
               </w:rPr>
               <w:fldChar w:fldCharType="separate"/>
             </w:r>
             <w:r>
               <w:rPr>
-                <w:rStyle w:val="Hyperlink"/>
-                <w:noProof/>
-              </w:rPr>
-              <w:t>Guidelines</w:t>
-            </w:r>
-            <w:r>
-              <w:rPr>
                 <w:noProof/>
                 <w:webHidden/>
               </w:rPr>
-              <w:tab/>
+              <w:t>4</w:t>
             </w:r>
             <w:r>
               <w:rPr>
                 <w:noProof/>
                 <w:webHidden/>
               </w:rPr>
-              <w:fldChar w:fldCharType="begin"/>
-            </w:r>
-            <w:r>
-              <w:rPr>
-                <w:noProof/>
-                <w:webHidden/>
-              </w:rPr>
-              <w:instrText xml:space="preserve"> PAGEREF _Toc100670711 \h </w:instrText>
-            </w:r>
-            <w:r>
-              <w:rPr>
-                <w:noProof/>
-                <w:webHidden/>
-              </w:rPr>
-            </w:r>
-          </w:ins>
-          <w:r>
-            <w:rPr>
-              <w:noProof/>
-              <w:webHidden/>
-            </w:rPr>
-            <w:fldChar w:fldCharType="separate"/>
-          </w:r>
-          <w:ins w:id="26" w:author="Jalaj Mathur" w:date="2022-04-12T15:44:00Z">
-            <w:r>
-              <w:rPr>
-                <w:noProof/>
-                <w:webHidden/>
-              </w:rPr>
-              <w:t>4</w:t>
-            </w:r>
-            <w:r>
-              <w:rPr>
-                <w:noProof/>
-                <w:webHidden/>
-              </w:rPr>
               <w:fldChar w:fldCharType="end"/>
             </w:r>
-            <w:r>
-              <w:rPr>
-                <w:rStyle w:val="Hyperlink"/>
-                <w:noProof/>
-              </w:rPr>
-              <w:fldChar w:fldCharType="end"/>
-            </w:r>
-          </w:ins>
+          </w:hyperlink>
         </w:p>
         <w:p>
           <w:pPr>
@@ -1328,118 +906,68 @@
               <w:tab w:val="right" w:leader="dot" w:pos="9350"/>
             </w:tabs>
             <w:rPr>
-              <w:ins w:id="27" w:author="Jalaj Mathur" w:date="2022-04-12T15:44:00Z"/>
               <w:rFonts w:asciiTheme="minorHAnsi" w:eastAsiaTheme="minorEastAsia" w:hAnsiTheme="minorHAnsi" w:cstheme="minorBidi"/>
               <w:noProof/>
               <w:lang w:val="en-IN" w:eastAsia="en-IN" w:bidi="ar-SA"/>
             </w:rPr>
           </w:pPr>
-          <w:ins w:id="28" w:author="Jalaj Mathur" w:date="2022-04-12T15:44:00Z">
+          <w:hyperlink w:anchor="_Toc102747259" w:history="1">
             <w:r>
               <w:rPr>
                 <w:rStyle w:val="Hyperlink"/>
                 <w:noProof/>
               </w:rPr>
+              <w:t>Wideband Delphi</w:t>
+            </w:r>
+            <w:r>
+              <w:rPr>
+                <w:noProof/>
+                <w:webHidden/>
+              </w:rPr>
+              <w:tab/>
+            </w:r>
+            <w:r>
+              <w:rPr>
+                <w:noProof/>
+                <w:webHidden/>
+              </w:rPr>
               <w:fldChar w:fldCharType="begin"/>
             </w:r>
             <w:r>
               <w:rPr>
-                <w:rStyle w:val="Hyperlink"/>
-                <w:noProof/>
-              </w:rPr>
-              <w:instrText xml:space="preserve"> </w:instrText>
-            </w:r>
-            <w:r>
-              <w:rPr>
-                <w:noProof/>
-              </w:rPr>
-              <w:instrText>HYPERLINK \l "_Toc100670712"</w:instrText>
-            </w:r>
-            <w:r>
-              <w:rPr>
-                <w:rStyle w:val="Hyperlink"/>
-                <w:noProof/>
-              </w:rPr>
-              <w:instrText xml:space="preserve"> </w:instrText>
-            </w:r>
-            <w:r>
-              <w:rPr>
-                <w:rStyle w:val="Hyperlink"/>
-                <w:noProof/>
-              </w:rPr>
-            </w:r>
-            <w:r>
-              <w:rPr>
-                <w:rStyle w:val="Hyperlink"/>
-                <w:noProof/>
+                <w:noProof/>
+                <w:webHidden/>
+              </w:rPr>
+              <w:instrText xml:space="preserve"> PAGEREF _Toc102747259 \h </w:instrText>
+            </w:r>
+            <w:r>
+              <w:rPr>
+                <w:noProof/>
+                <w:webHidden/>
+              </w:rPr>
+            </w:r>
+            <w:r>
+              <w:rPr>
+                <w:noProof/>
+                <w:webHidden/>
               </w:rPr>
               <w:fldChar w:fldCharType="separate"/>
             </w:r>
             <w:r>
               <w:rPr>
-                <w:rStyle w:val="Hyperlink"/>
-                <w:noProof/>
-              </w:rPr>
-              <w:t>Wideband Delphi</w:t>
-            </w:r>
-            <w:r>
-              <w:rPr>
                 <w:noProof/>
                 <w:webHidden/>
               </w:rPr>
-              <w:tab/>
+              <w:t>4</w:t>
             </w:r>
             <w:r>
               <w:rPr>
                 <w:noProof/>
                 <w:webHidden/>
               </w:rPr>
-              <w:fldChar w:fldCharType="begin"/>
-            </w:r>
-            <w:r>
-              <w:rPr>
-                <w:noProof/>
-                <w:webHidden/>
-              </w:rPr>
-              <w:instrText xml:space="preserve"> PAGEREF _Toc100670712 \h </w:instrText>
-            </w:r>
-            <w:r>
-              <w:rPr>
-                <w:noProof/>
-                <w:webHidden/>
-              </w:rPr>
-            </w:r>
-          </w:ins>
-          <w:r>
-            <w:rPr>
-              <w:noProof/>
-              <w:webHidden/>
-            </w:rPr>
-            <w:fldChar w:fldCharType="separate"/>
-          </w:r>
-          <w:ins w:id="29" w:author="Jalaj Mathur" w:date="2022-04-12T15:44:00Z">
-            <w:r>
-              <w:rPr>
-                <w:noProof/>
-                <w:webHidden/>
-              </w:rPr>
-              <w:t>4</w:t>
-            </w:r>
-            <w:r>
-              <w:rPr>
-                <w:noProof/>
-                <w:webHidden/>
-              </w:rPr>
               <w:fldChar w:fldCharType="end"/>
             </w:r>
-            <w:r>
-              <w:rPr>
-                <w:rStyle w:val="Hyperlink"/>
-                <w:noProof/>
-              </w:rPr>
-              <w:fldChar w:fldCharType="end"/>
-            </w:r>
-          </w:ins>
+          </w:hyperlink>
         </w:p>
         <w:p>
           <w:pPr>
@@ -1448,116 +976,68 @@
               <w:tab w:val="right" w:leader="dot" w:pos="9350"/>
             </w:tabs>
             <w:rPr>
-              <w:ins w:id="30" w:author="Jalaj Mathur" w:date="2022-04-12T15:44:00Z"/>
+              <w:rFonts w:asciiTheme="minorHAnsi" w:eastAsiaTheme="minorEastAsia" w:hAnsiTheme="minorHAnsi" w:cstheme="minorBidi"/>
               <w:noProof/>
+              <w:lang w:val="en-IN" w:eastAsia="en-IN" w:bidi="ar-SA"/>
             </w:rPr>
           </w:pPr>
-          <w:ins w:id="31" w:author="Jalaj Mathur" w:date="2022-04-12T15:44:00Z">
+          <w:hyperlink w:anchor="_Toc102747260" w:history="1">
             <w:r>
               <w:rPr>
                 <w:rStyle w:val="Hyperlink"/>
                 <w:noProof/>
               </w:rPr>
+              <w:t>Purpose</w:t>
+            </w:r>
+            <w:r>
+              <w:rPr>
+                <w:noProof/>
+                <w:webHidden/>
+              </w:rPr>
+              <w:tab/>
+            </w:r>
+            <w:r>
+              <w:rPr>
+                <w:noProof/>
+                <w:webHidden/>
+              </w:rPr>
               <w:fldChar w:fldCharType="begin"/>
             </w:r>
             <w:r>
               <w:rPr>
-                <w:rStyle w:val="Hyperlink"/>
-                <w:noProof/>
-              </w:rPr>
-              <w:instrText xml:space="preserve"> </w:instrText>
-            </w:r>
-            <w:r>
-              <w:rPr>
-                <w:noProof/>
-              </w:rPr>
-              <w:instrText>HYPERLINK \l "_Toc100670713"</w:instrText>
-            </w:r>
-            <w:r>
-              <w:rPr>
-                <w:rStyle w:val="Hyperlink"/>
-                <w:noProof/>
-              </w:rPr>
-              <w:instrText xml:space="preserve"> </w:instrText>
-            </w:r>
-            <w:r>
-              <w:rPr>
-                <w:rStyle w:val="Hyperlink"/>
-                <w:noProof/>
-              </w:rPr>
-            </w:r>
-            <w:r>
-              <w:rPr>
-                <w:rStyle w:val="Hyperlink"/>
-                <w:noProof/>
+                <w:noProof/>
+                <w:webHidden/>
+              </w:rPr>
+              <w:instrText xml:space="preserve"> PAGEREF _Toc102747260 \h </w:instrText>
+            </w:r>
+            <w:r>
+              <w:rPr>
+                <w:noProof/>
+                <w:webHidden/>
+              </w:rPr>
+            </w:r>
+            <w:r>
+              <w:rPr>
+                <w:noProof/>
+                <w:webHidden/>
               </w:rPr>
               <w:fldChar w:fldCharType="separate"/>
             </w:r>
             <w:r>
               <w:rPr>
-                <w:rStyle w:val="Hyperlink"/>
-                <w:noProof/>
-              </w:rPr>
-              <w:t>Purpose</w:t>
-            </w:r>
-            <w:r>
-              <w:rPr>
                 <w:noProof/>
                 <w:webHidden/>
               </w:rPr>
-              <w:tab/>
+              <w:t>4</w:t>
             </w:r>
             <w:r>
               <w:rPr>
                 <w:noProof/>
                 <w:webHidden/>
               </w:rPr>
-              <w:fldChar w:fldCharType="begin"/>
-            </w:r>
-            <w:r>
-              <w:rPr>
-                <w:noProof/>
-                <w:webHidden/>
-              </w:rPr>
-              <w:instrText xml:space="preserve"> PAGEREF _Toc100670713 \h </w:instrText>
-            </w:r>
-            <w:r>
-              <w:rPr>
-                <w:noProof/>
-                <w:webHidden/>
-              </w:rPr>
-            </w:r>
-          </w:ins>
-          <w:r>
-            <w:rPr>
-              <w:noProof/>
-              <w:webHidden/>
-            </w:rPr>
-            <w:fldChar w:fldCharType="separate"/>
-          </w:r>
-          <w:ins w:id="32" w:author="Jalaj Mathur" w:date="2022-04-12T15:44:00Z">
-            <w:r>
-              <w:rPr>
-                <w:noProof/>
-                <w:webHidden/>
-              </w:rPr>
-              <w:t>4</w:t>
-            </w:r>
-            <w:r>
-              <w:rPr>
-                <w:noProof/>
-                <w:webHidden/>
-              </w:rPr>
               <w:fldChar w:fldCharType="end"/>
             </w:r>
-            <w:r>
-              <w:rPr>
-                <w:rStyle w:val="Hyperlink"/>
-                <w:noProof/>
-              </w:rPr>
-              <w:fldChar w:fldCharType="end"/>
-            </w:r>
-          </w:ins>
+          </w:hyperlink>
         </w:p>
         <w:p>
           <w:pPr>
@@ -1566,116 +1046,68 @@
               <w:tab w:val="right" w:leader="dot" w:pos="9350"/>
             </w:tabs>
             <w:rPr>
-              <w:ins w:id="33" w:author="Jalaj Mathur" w:date="2022-04-12T15:44:00Z"/>
+              <w:rFonts w:asciiTheme="minorHAnsi" w:eastAsiaTheme="minorEastAsia" w:hAnsiTheme="minorHAnsi" w:cstheme="minorBidi"/>
               <w:noProof/>
+              <w:lang w:val="en-IN" w:eastAsia="en-IN" w:bidi="ar-SA"/>
             </w:rPr>
           </w:pPr>
-          <w:ins w:id="34" w:author="Jalaj Mathur" w:date="2022-04-12T15:44:00Z">
+          <w:hyperlink w:anchor="_Toc102747261" w:history="1">
             <w:r>
               <w:rPr>
                 <w:rStyle w:val="Hyperlink"/>
                 <w:noProof/>
               </w:rPr>
+              <w:t>Tasks</w:t>
+            </w:r>
+            <w:r>
+              <w:rPr>
+                <w:noProof/>
+                <w:webHidden/>
+              </w:rPr>
+              <w:tab/>
+            </w:r>
+            <w:r>
+              <w:rPr>
+                <w:noProof/>
+                <w:webHidden/>
+              </w:rPr>
               <w:fldChar w:fldCharType="begin"/>
             </w:r>
             <w:r>
               <w:rPr>
-                <w:rStyle w:val="Hyperlink"/>
-                <w:noProof/>
-              </w:rPr>
-              <w:instrText xml:space="preserve"> </w:instrText>
-            </w:r>
-            <w:r>
-              <w:rPr>
-                <w:noProof/>
-              </w:rPr>
-              <w:instrText>HYPERLINK \l "_Toc100670714"</w:instrText>
-            </w:r>
-            <w:r>
-              <w:rPr>
-                <w:rStyle w:val="Hyperlink"/>
-                <w:noProof/>
-              </w:rPr>
-              <w:instrText xml:space="preserve"> </w:instrText>
-            </w:r>
-            <w:r>
-              <w:rPr>
-                <w:rStyle w:val="Hyperlink"/>
-                <w:noProof/>
-              </w:rPr>
-            </w:r>
-            <w:r>
-              <w:rPr>
-                <w:rStyle w:val="Hyperlink"/>
-                <w:noProof/>
+                <w:noProof/>
+                <w:webHidden/>
+              </w:rPr>
+              <w:instrText xml:space="preserve"> PAGEREF _Toc102747261 \h </w:instrText>
+            </w:r>
+            <w:r>
+              <w:rPr>
+                <w:noProof/>
+                <w:webHidden/>
+              </w:rPr>
+            </w:r>
+            <w:r>
+              <w:rPr>
+                <w:noProof/>
+                <w:webHidden/>
               </w:rPr>
               <w:fldChar w:fldCharType="separate"/>
             </w:r>
             <w:r>
               <w:rPr>
-                <w:rStyle w:val="Hyperlink"/>
-                <w:noProof/>
-              </w:rPr>
-              <w:t>Tasks</w:t>
-            </w:r>
-            <w:r>
-              <w:rPr>
                 <w:noProof/>
                 <w:webHidden/>
               </w:rPr>
-              <w:tab/>
+              <w:t>4</w:t>
             </w:r>
             <w:r>
               <w:rPr>
                 <w:noProof/>
                 <w:webHidden/>
               </w:rPr>
-              <w:fldChar w:fldCharType="begin"/>
-            </w:r>
-            <w:r>
-              <w:rPr>
-                <w:noProof/>
-                <w:webHidden/>
-              </w:rPr>
-              <w:instrText xml:space="preserve"> PAGEREF _Toc100670714 \h </w:instrText>
-            </w:r>
-            <w:r>
-              <w:rPr>
-                <w:noProof/>
-                <w:webHidden/>
-              </w:rPr>
-            </w:r>
-          </w:ins>
-          <w:r>
-            <w:rPr>
-              <w:noProof/>
-              <w:webHidden/>
-            </w:rPr>
-            <w:fldChar w:fldCharType="separate"/>
-          </w:r>
-          <w:ins w:id="35" w:author="Jalaj Mathur" w:date="2022-04-12T15:44:00Z">
-            <w:r>
-              <w:rPr>
-                <w:noProof/>
-                <w:webHidden/>
-              </w:rPr>
-              <w:t>4</w:t>
-            </w:r>
-            <w:r>
-              <w:rPr>
-                <w:noProof/>
-                <w:webHidden/>
-              </w:rPr>
               <w:fldChar w:fldCharType="end"/>
             </w:r>
-            <w:r>
-              <w:rPr>
-                <w:rStyle w:val="Hyperlink"/>
-                <w:noProof/>
-              </w:rPr>
-              <w:fldChar w:fldCharType="end"/>
-            </w:r>
-          </w:ins>
+          </w:hyperlink>
         </w:p>
         <w:p>
           <w:pPr>
@@ -1684,118 +1116,68 @@
               <w:tab w:val="right" w:leader="dot" w:pos="9350"/>
             </w:tabs>
             <w:rPr>
-              <w:ins w:id="36" w:author="Jalaj Mathur" w:date="2022-04-12T15:44:00Z"/>
               <w:rFonts w:asciiTheme="minorHAnsi" w:eastAsiaTheme="minorEastAsia" w:hAnsiTheme="minorHAnsi" w:cstheme="minorBidi"/>
               <w:noProof/>
               <w:lang w:val="en-IN" w:eastAsia="en-IN" w:bidi="ar-SA"/>
             </w:rPr>
           </w:pPr>
-          <w:ins w:id="37" w:author="Jalaj Mathur" w:date="2022-04-12T15:44:00Z">
+          <w:hyperlink w:anchor="_Toc102747262" w:history="1">
             <w:r>
               <w:rPr>
                 <w:rStyle w:val="Hyperlink"/>
                 <w:noProof/>
               </w:rPr>
+              <w:t>Applicable Measurements</w:t>
+            </w:r>
+            <w:r>
+              <w:rPr>
+                <w:noProof/>
+                <w:webHidden/>
+              </w:rPr>
+              <w:tab/>
+            </w:r>
+            <w:r>
+              <w:rPr>
+                <w:noProof/>
+                <w:webHidden/>
+              </w:rPr>
               <w:fldChar w:fldCharType="begin"/>
             </w:r>
             <w:r>
               <w:rPr>
-                <w:rStyle w:val="Hyperlink"/>
-                <w:noProof/>
-              </w:rPr>
-              <w:instrText xml:space="preserve"> </w:instrText>
-            </w:r>
-            <w:r>
-              <w:rPr>
-                <w:noProof/>
-              </w:rPr>
-              <w:instrText>HYPERLINK \l "_Toc100670715"</w:instrText>
-            </w:r>
-            <w:r>
-              <w:rPr>
-                <w:rStyle w:val="Hyperlink"/>
-                <w:noProof/>
-              </w:rPr>
-              <w:instrText xml:space="preserve"> </w:instrText>
-            </w:r>
-            <w:r>
-              <w:rPr>
-                <w:rStyle w:val="Hyperlink"/>
-                <w:noProof/>
-              </w:rPr>
-            </w:r>
-            <w:r>
-              <w:rPr>
-                <w:rStyle w:val="Hyperlink"/>
-                <w:noProof/>
+                <w:noProof/>
+                <w:webHidden/>
+              </w:rPr>
+              <w:instrText xml:space="preserve"> PAGEREF _Toc102747262 \h </w:instrText>
+            </w:r>
+            <w:r>
+              <w:rPr>
+                <w:noProof/>
+                <w:webHidden/>
+              </w:rPr>
+            </w:r>
+            <w:r>
+              <w:rPr>
+                <w:noProof/>
+                <w:webHidden/>
               </w:rPr>
               <w:fldChar w:fldCharType="separate"/>
             </w:r>
             <w:r>
               <w:rPr>
-                <w:rStyle w:val="Hyperlink"/>
-                <w:noProof/>
-              </w:rPr>
-              <w:t>Applicable Measurements</w:t>
-            </w:r>
-            <w:r>
-              <w:rPr>
                 <w:noProof/>
                 <w:webHidden/>
               </w:rPr>
-              <w:tab/>
+              <w:t>4</w:t>
             </w:r>
             <w:r>
               <w:rPr>
                 <w:noProof/>
                 <w:webHidden/>
               </w:rPr>
-              <w:fldChar w:fldCharType="begin"/>
-            </w:r>
-            <w:r>
-              <w:rPr>
-                <w:noProof/>
-                <w:webHidden/>
-              </w:rPr>
-              <w:instrText xml:space="preserve"> PAGEREF _Toc100670715 \h </w:instrText>
-            </w:r>
-            <w:r>
-              <w:rPr>
-                <w:noProof/>
-                <w:webHidden/>
-              </w:rPr>
-            </w:r>
-          </w:ins>
-          <w:r>
-            <w:rPr>
-              <w:noProof/>
-              <w:webHidden/>
-            </w:rPr>
-            <w:fldChar w:fldCharType="separate"/>
-          </w:r>
-          <w:ins w:id="38" w:author="Jalaj Mathur" w:date="2022-04-12T15:44:00Z">
-            <w:r>
-              <w:rPr>
-                <w:noProof/>
-                <w:webHidden/>
-              </w:rPr>
-              <w:t>4</w:t>
-            </w:r>
-            <w:r>
-              <w:rPr>
-                <w:noProof/>
-                <w:webHidden/>
-              </w:rPr>
               <w:fldChar w:fldCharType="end"/>
             </w:r>
-            <w:r>
-              <w:rPr>
-                <w:rStyle w:val="Hyperlink"/>
-                <w:noProof/>
-              </w:rPr>
-              <w:fldChar w:fldCharType="end"/>
-            </w:r>
-          </w:ins>
+          </w:hyperlink>
         </w:p>
         <w:p>
           <w:pPr>
@@ -1804,514 +1186,68 @@
               <w:tab w:val="right" w:leader="dot" w:pos="9350"/>
             </w:tabs>
             <w:rPr>
-              <w:ins w:id="39" w:author="Jalaj Mathur" w:date="2022-04-12T15:44:00Z"/>
               <w:rFonts w:asciiTheme="minorHAnsi" w:eastAsiaTheme="minorEastAsia" w:hAnsiTheme="minorHAnsi" w:cstheme="minorBidi"/>
               <w:noProof/>
               <w:lang w:val="en-IN" w:eastAsia="en-IN" w:bidi="ar-SA"/>
             </w:rPr>
           </w:pPr>
-          <w:ins w:id="40" w:author="Jalaj Mathur" w:date="2022-04-12T15:44:00Z">
+          <w:hyperlink w:anchor="_Toc102747263" w:history="1">
             <w:r>
               <w:rPr>
                 <w:rStyle w:val="Hyperlink"/>
                 <w:noProof/>
               </w:rPr>
+              <w:t>Exit Criteria/Outputs</w:t>
+            </w:r>
+            <w:r>
+              <w:rPr>
+                <w:noProof/>
+                <w:webHidden/>
+              </w:rPr>
+              <w:tab/>
+            </w:r>
+            <w:r>
+              <w:rPr>
+                <w:noProof/>
+                <w:webHidden/>
+              </w:rPr>
               <w:fldChar w:fldCharType="begin"/>
             </w:r>
             <w:r>
               <w:rPr>
-                <w:rStyle w:val="Hyperlink"/>
-                <w:noProof/>
-              </w:rPr>
-              <w:instrText xml:space="preserve"> </w:instrText>
-            </w:r>
-            <w:r>
-              <w:rPr>
-                <w:noProof/>
-              </w:rPr>
-              <w:instrText>HYPERLINK \l "_Toc100670716"</w:instrText>
-            </w:r>
-            <w:r>
-              <w:rPr>
-                <w:rStyle w:val="Hyperlink"/>
-                <w:noProof/>
-              </w:rPr>
-              <w:instrText xml:space="preserve"> </w:instrText>
-            </w:r>
-            <w:r>
-              <w:rPr>
-                <w:rStyle w:val="Hyperlink"/>
-                <w:noProof/>
-              </w:rPr>
-            </w:r>
-            <w:r>
-              <w:rPr>
-                <w:rStyle w:val="Hyperlink"/>
-                <w:noProof/>
+                <w:noProof/>
+                <w:webHidden/>
+              </w:rPr>
+              <w:instrText xml:space="preserve"> PAGEREF _Toc102747263 \h </w:instrText>
+            </w:r>
+            <w:r>
+              <w:rPr>
+                <w:noProof/>
+                <w:webHidden/>
+              </w:rPr>
+            </w:r>
+            <w:r>
+              <w:rPr>
+                <w:noProof/>
+                <w:webHidden/>
               </w:rPr>
               <w:fldChar w:fldCharType="separate"/>
             </w:r>
             <w:r>
               <w:rPr>
-                <w:rStyle w:val="Hyperlink"/>
-                <w:noProof/>
-              </w:rPr>
-              <w:t>Exit Criteria/Outputs</w:t>
-            </w:r>
-            <w:r>
-              <w:rPr>
                 <w:noProof/>
                 <w:webHidden/>
               </w:rPr>
-              <w:tab/>
+              <w:t>4</w:t>
             </w:r>
             <w:r>
               <w:rPr>
                 <w:noProof/>
                 <w:webHidden/>
               </w:rPr>
-              <w:fldChar w:fldCharType="begin"/>
-            </w:r>
-            <w:r>
-              <w:rPr>
-                <w:noProof/>
-                <w:webHidden/>
-              </w:rPr>
-              <w:instrText xml:space="preserve"> PAGEREF _Toc100670716 \h </w:instrText>
-            </w:r>
-            <w:r>
-              <w:rPr>
-                <w:noProof/>
-                <w:webHidden/>
-              </w:rPr>
-            </w:r>
-          </w:ins>
-          <w:r>
-            <w:rPr>
-              <w:noProof/>
-              <w:webHidden/>
-            </w:rPr>
-            <w:fldChar w:fldCharType="separate"/>
-          </w:r>
-          <w:ins w:id="41" w:author="Jalaj Mathur" w:date="2022-04-12T15:44:00Z">
-            <w:r>
-              <w:rPr>
-                <w:noProof/>
-                <w:webHidden/>
-              </w:rPr>
-              <w:t>4</w:t>
-            </w:r>
-            <w:r>
-              <w:rPr>
-                <w:noProof/>
-                <w:webHidden/>
-              </w:rPr>
               <w:fldChar w:fldCharType="end"/>
             </w:r>
-            <w:r>
-              <w:rPr>
-                <w:rStyle w:val="Hyperlink"/>
-                <w:noProof/>
-              </w:rPr>
-              <w:fldChar w:fldCharType="end"/>
-            </w:r>
-          </w:ins>
-        </w:p>
-        <w:p>
-          <w:pPr>
-            <w:pStyle w:val="TOC1"/>
-            <w:tabs>
-              <w:tab w:val="right" w:leader="dot" w:pos="9350"/>
-            </w:tabs>
-            <w:rPr>
-              <w:del w:id="42" w:author="Jalaj Mathur" w:date="2022-04-12T15:44:00Z"/>
-              <w:rFonts w:asciiTheme="minorHAnsi" w:eastAsiaTheme="minorEastAsia" w:hAnsiTheme="minorHAnsi" w:cstheme="minorBidi"/>
-              <w:noProof/>
-              <w:lang w:bidi="ar-SA"/>
-            </w:rPr>
-          </w:pPr>
-          <w:del w:id="43" w:author="Jalaj Mathur" w:date="2022-04-12T15:44:00Z">
-            <w:r>
-              <w:rPr>
-                <w:noProof/>
-                <w:rPrChange w:id="44" w:author="Jalaj Mathur" w:date="2022-04-12T15:44:00Z">
-                  <w:rPr>
-                    <w:rStyle w:val="Hyperlink"/>
-                    <w:noProof/>
-                  </w:rPr>
-                </w:rPrChange>
-              </w:rPr>
-              <w:delText>Overview</w:delText>
-            </w:r>
-            <w:r>
-              <w:rPr>
-                <w:noProof/>
-                <w:webHidden/>
-              </w:rPr>
-              <w:tab/>
-              <w:delText>2</w:delText>
-            </w:r>
-          </w:del>
-        </w:p>
-        <w:p>
-          <w:pPr>
-            <w:pStyle w:val="TOC1"/>
-            <w:tabs>
-              <w:tab w:val="right" w:leader="dot" w:pos="9350"/>
-            </w:tabs>
-            <w:rPr>
-              <w:del w:id="45" w:author="Jalaj Mathur" w:date="2022-04-12T15:44:00Z"/>
-              <w:rFonts w:asciiTheme="minorHAnsi" w:eastAsiaTheme="minorEastAsia" w:hAnsiTheme="minorHAnsi" w:cstheme="minorBidi"/>
-              <w:noProof/>
-              <w:lang w:bidi="ar-SA"/>
-            </w:rPr>
-          </w:pPr>
-          <w:del w:id="46" w:author="Jalaj Mathur" w:date="2022-04-12T15:44:00Z">
-            <w:r>
-              <w:rPr>
-                <w:noProof/>
-                <w:rPrChange w:id="47" w:author="Jalaj Mathur" w:date="2022-04-12T15:44:00Z">
-                  <w:rPr>
-                    <w:rStyle w:val="Hyperlink"/>
-                    <w:noProof/>
-                  </w:rPr>
-                </w:rPrChange>
-              </w:rPr>
-              <w:delText>Objective</w:delText>
-            </w:r>
-            <w:r>
-              <w:rPr>
-                <w:noProof/>
-                <w:webHidden/>
-              </w:rPr>
-              <w:tab/>
-              <w:delText>2</w:delText>
-            </w:r>
-          </w:del>
-        </w:p>
-        <w:p>
-          <w:pPr>
-            <w:pStyle w:val="TOC1"/>
-            <w:tabs>
-              <w:tab w:val="right" w:leader="dot" w:pos="9350"/>
-            </w:tabs>
-            <w:rPr>
-              <w:del w:id="48" w:author="Jalaj Mathur" w:date="2022-04-12T15:44:00Z"/>
-              <w:rFonts w:asciiTheme="minorHAnsi" w:eastAsiaTheme="minorEastAsia" w:hAnsiTheme="minorHAnsi" w:cstheme="minorBidi"/>
-              <w:noProof/>
-              <w:lang w:bidi="ar-SA"/>
-            </w:rPr>
-          </w:pPr>
-          <w:del w:id="49" w:author="Jalaj Mathur" w:date="2022-04-12T15:44:00Z">
-            <w:r>
-              <w:rPr>
-                <w:noProof/>
-                <w:rPrChange w:id="50" w:author="Jalaj Mathur" w:date="2022-04-12T15:44:00Z">
-                  <w:rPr>
-                    <w:rStyle w:val="Hyperlink"/>
-                    <w:noProof/>
-                  </w:rPr>
-                </w:rPrChange>
-              </w:rPr>
-              <w:delText>Scope</w:delText>
-            </w:r>
-            <w:r>
-              <w:rPr>
-                <w:noProof/>
-                <w:webHidden/>
-              </w:rPr>
-              <w:tab/>
-              <w:delText>2</w:delText>
-            </w:r>
-          </w:del>
-        </w:p>
-        <w:p>
-          <w:pPr>
-            <w:pStyle w:val="TOC1"/>
-            <w:tabs>
-              <w:tab w:val="right" w:leader="dot" w:pos="9350"/>
-            </w:tabs>
-            <w:rPr>
-              <w:del w:id="51" w:author="Jalaj Mathur" w:date="2022-04-12T15:44:00Z"/>
-              <w:rFonts w:asciiTheme="minorHAnsi" w:eastAsiaTheme="minorEastAsia" w:hAnsiTheme="minorHAnsi" w:cstheme="minorBidi"/>
-              <w:noProof/>
-              <w:lang w:bidi="ar-SA"/>
-            </w:rPr>
-          </w:pPr>
-          <w:del w:id="52" w:author="Jalaj Mathur" w:date="2022-04-12T15:44:00Z">
-            <w:r>
-              <w:rPr>
-                <w:noProof/>
-                <w:rPrChange w:id="53" w:author="Jalaj Mathur" w:date="2022-04-12T15:44:00Z">
-                  <w:rPr>
-                    <w:rStyle w:val="Hyperlink"/>
-                    <w:noProof/>
-                  </w:rPr>
-                </w:rPrChange>
-              </w:rPr>
-              <w:delText>Inputs</w:delText>
-            </w:r>
-            <w:r>
-              <w:rPr>
-                <w:noProof/>
-                <w:webHidden/>
-              </w:rPr>
-              <w:tab/>
-              <w:delText>2</w:delText>
-            </w:r>
-          </w:del>
-        </w:p>
-        <w:p>
-          <w:pPr>
-            <w:pStyle w:val="TOC1"/>
-            <w:tabs>
-              <w:tab w:val="right" w:leader="dot" w:pos="9350"/>
-            </w:tabs>
-            <w:rPr>
-              <w:del w:id="54" w:author="Jalaj Mathur" w:date="2022-04-12T15:44:00Z"/>
-              <w:rFonts w:asciiTheme="minorHAnsi" w:eastAsiaTheme="minorEastAsia" w:hAnsiTheme="minorHAnsi" w:cstheme="minorBidi"/>
-              <w:noProof/>
-              <w:lang w:bidi="ar-SA"/>
-            </w:rPr>
-          </w:pPr>
-          <w:del w:id="55" w:author="Jalaj Mathur" w:date="2022-04-12T15:44:00Z">
-            <w:r>
-              <w:rPr>
-                <w:noProof/>
-                <w:rPrChange w:id="56" w:author="Jalaj Mathur" w:date="2022-04-12T15:44:00Z">
-                  <w:rPr>
-                    <w:rStyle w:val="Hyperlink"/>
-                    <w:noProof/>
-                  </w:rPr>
-                </w:rPrChange>
-              </w:rPr>
-              <w:delText>Entry Criteria/Triggers</w:delText>
-            </w:r>
-            <w:r>
-              <w:rPr>
-                <w:noProof/>
-                <w:webHidden/>
-              </w:rPr>
-              <w:tab/>
-              <w:delText>2</w:delText>
-            </w:r>
-          </w:del>
-        </w:p>
-        <w:p>
-          <w:pPr>
-            <w:pStyle w:val="TOC1"/>
-            <w:tabs>
-              <w:tab w:val="right" w:leader="dot" w:pos="9350"/>
-            </w:tabs>
-            <w:rPr>
-              <w:del w:id="57" w:author="Jalaj Mathur" w:date="2022-04-12T15:44:00Z"/>
-              <w:rFonts w:asciiTheme="minorHAnsi" w:eastAsiaTheme="minorEastAsia" w:hAnsiTheme="minorHAnsi" w:cstheme="minorBidi"/>
-              <w:noProof/>
-              <w:lang w:bidi="ar-SA"/>
-            </w:rPr>
-          </w:pPr>
-          <w:del w:id="58" w:author="Jalaj Mathur" w:date="2022-04-12T15:44:00Z">
-            <w:r>
-              <w:rPr>
-                <w:noProof/>
-                <w:rPrChange w:id="59" w:author="Jalaj Mathur" w:date="2022-04-12T15:44:00Z">
-                  <w:rPr>
-                    <w:rStyle w:val="Hyperlink"/>
-                    <w:noProof/>
-                  </w:rPr>
-                </w:rPrChange>
-              </w:rPr>
-              <w:delText>Tasks</w:delText>
-            </w:r>
-            <w:r>
-              <w:rPr>
-                <w:noProof/>
-                <w:webHidden/>
-              </w:rPr>
-              <w:tab/>
-              <w:delText>2</w:delText>
-            </w:r>
-          </w:del>
-        </w:p>
-        <w:p>
-          <w:pPr>
-            <w:pStyle w:val="TOC1"/>
-            <w:tabs>
-              <w:tab w:val="right" w:leader="dot" w:pos="9350"/>
-            </w:tabs>
-            <w:rPr>
-              <w:del w:id="60" w:author="Jalaj Mathur" w:date="2022-04-12T15:44:00Z"/>
-              <w:rFonts w:asciiTheme="minorHAnsi" w:eastAsiaTheme="minorEastAsia" w:hAnsiTheme="minorHAnsi" w:cstheme="minorBidi"/>
-              <w:noProof/>
-              <w:lang w:bidi="ar-SA"/>
-            </w:rPr>
-          </w:pPr>
-          <w:del w:id="61" w:author="Jalaj Mathur" w:date="2022-04-12T15:44:00Z">
-            <w:r>
-              <w:rPr>
-                <w:noProof/>
-                <w:rPrChange w:id="62" w:author="Jalaj Mathur" w:date="2022-04-12T15:44:00Z">
-                  <w:rPr>
-                    <w:rStyle w:val="Hyperlink"/>
-                    <w:noProof/>
-                  </w:rPr>
-                </w:rPrChange>
-              </w:rPr>
-              <w:delText>Verification</w:delText>
-            </w:r>
-            <w:r>
-              <w:rPr>
-                <w:noProof/>
-                <w:webHidden/>
-              </w:rPr>
-              <w:tab/>
-              <w:delText>3</w:delText>
-            </w:r>
-          </w:del>
-        </w:p>
-        <w:p>
-          <w:pPr>
-            <w:pStyle w:val="TOC1"/>
-            <w:tabs>
-              <w:tab w:val="right" w:leader="dot" w:pos="9350"/>
-            </w:tabs>
-            <w:rPr>
-              <w:del w:id="63" w:author="Jalaj Mathur" w:date="2022-04-12T15:44:00Z"/>
-              <w:rFonts w:asciiTheme="minorHAnsi" w:eastAsiaTheme="minorEastAsia" w:hAnsiTheme="minorHAnsi" w:cstheme="minorBidi"/>
-              <w:noProof/>
-              <w:lang w:bidi="ar-SA"/>
-            </w:rPr>
-          </w:pPr>
-          <w:del w:id="64" w:author="Jalaj Mathur" w:date="2022-04-12T15:44:00Z">
-            <w:r>
-              <w:rPr>
-                <w:noProof/>
-                <w:rPrChange w:id="65" w:author="Jalaj Mathur" w:date="2022-04-12T15:44:00Z">
-                  <w:rPr>
-                    <w:rStyle w:val="Hyperlink"/>
-                    <w:noProof/>
-                  </w:rPr>
-                </w:rPrChange>
-              </w:rPr>
-              <w:delText>Guidelines</w:delText>
-            </w:r>
-            <w:r>
-              <w:rPr>
-                <w:noProof/>
-                <w:webHidden/>
-              </w:rPr>
-              <w:tab/>
-              <w:delText>3</w:delText>
-            </w:r>
-          </w:del>
-        </w:p>
-        <w:p>
-          <w:pPr>
-            <w:pStyle w:val="TOC1"/>
-            <w:tabs>
-              <w:tab w:val="right" w:leader="dot" w:pos="9350"/>
-            </w:tabs>
-            <w:rPr>
-              <w:del w:id="66" w:author="Jalaj Mathur" w:date="2022-04-12T15:44:00Z"/>
-              <w:rFonts w:asciiTheme="minorHAnsi" w:eastAsiaTheme="minorEastAsia" w:hAnsiTheme="minorHAnsi" w:cstheme="minorBidi"/>
-              <w:noProof/>
-              <w:lang w:bidi="ar-SA"/>
-            </w:rPr>
-          </w:pPr>
-          <w:del w:id="67" w:author="Jalaj Mathur" w:date="2022-04-12T15:44:00Z">
-            <w:r>
-              <w:rPr>
-                <w:noProof/>
-                <w:rPrChange w:id="68" w:author="Jalaj Mathur" w:date="2022-04-12T15:44:00Z">
-                  <w:rPr>
-                    <w:rStyle w:val="Hyperlink"/>
-                    <w:noProof/>
-                  </w:rPr>
-                </w:rPrChange>
-              </w:rPr>
-              <w:delText>“Estimation Guidelines” (GDLN_ESTMAT).</w:delText>
-            </w:r>
-            <w:r>
-              <w:rPr>
-                <w:noProof/>
-                <w:webHidden/>
-              </w:rPr>
-              <w:tab/>
-              <w:delText>3</w:delText>
-            </w:r>
-          </w:del>
-        </w:p>
-        <w:p>
-          <w:pPr>
-            <w:pStyle w:val="TOC1"/>
-            <w:tabs>
-              <w:tab w:val="right" w:leader="dot" w:pos="9350"/>
-            </w:tabs>
-            <w:rPr>
-              <w:del w:id="69" w:author="Jalaj Mathur" w:date="2022-04-12T15:44:00Z"/>
-              <w:rFonts w:asciiTheme="minorHAnsi" w:eastAsiaTheme="minorEastAsia" w:hAnsiTheme="minorHAnsi" w:cstheme="minorBidi"/>
-              <w:noProof/>
-              <w:lang w:bidi="ar-SA"/>
-            </w:rPr>
-          </w:pPr>
-          <w:del w:id="70" w:author="Jalaj Mathur" w:date="2022-04-12T15:44:00Z">
-            <w:r>
-              <w:rPr>
-                <w:noProof/>
-                <w:rPrChange w:id="71" w:author="Jalaj Mathur" w:date="2022-04-12T15:44:00Z">
-                  <w:rPr>
-                    <w:rStyle w:val="Hyperlink"/>
-                    <w:noProof/>
-                  </w:rPr>
-                </w:rPrChange>
-              </w:rPr>
-              <w:delText>Applicable Measurements</w:delText>
-            </w:r>
-            <w:r>
-              <w:rPr>
-                <w:noProof/>
-                <w:webHidden/>
-              </w:rPr>
-              <w:tab/>
-              <w:delText>4</w:delText>
-            </w:r>
-          </w:del>
-        </w:p>
-        <w:p>
-          <w:pPr>
-            <w:pStyle w:val="TOC1"/>
-            <w:tabs>
-              <w:tab w:val="right" w:leader="dot" w:pos="9350"/>
-            </w:tabs>
-            <w:rPr>
-              <w:del w:id="72" w:author="Jalaj Mathur" w:date="2022-04-12T15:44:00Z"/>
-              <w:rFonts w:asciiTheme="minorHAnsi" w:eastAsiaTheme="minorEastAsia" w:hAnsiTheme="minorHAnsi" w:cstheme="minorBidi"/>
-              <w:noProof/>
-              <w:lang w:bidi="ar-SA"/>
-            </w:rPr>
-          </w:pPr>
-          <w:del w:id="73" w:author="Jalaj Mathur" w:date="2022-04-12T15:44:00Z">
-            <w:r>
-              <w:rPr>
-                <w:noProof/>
-                <w:rPrChange w:id="74" w:author="Jalaj Mathur" w:date="2022-04-12T15:44:00Z">
-                  <w:rPr>
-                    <w:rStyle w:val="Hyperlink"/>
-                    <w:noProof/>
-                  </w:rPr>
-                </w:rPrChange>
-              </w:rPr>
-              <w:delText>Exit Criteria/Outputs</w:delText>
-            </w:r>
-            <w:r>
-              <w:rPr>
-                <w:noProof/>
-                <w:webHidden/>
-              </w:rPr>
-              <w:tab/>
-              <w:delText>4</w:delText>
-            </w:r>
-          </w:del>
+          </w:hyperlink>
         </w:p>
         <w:p>
           <w:r>
@@ -2340,45 +1276,43 @@
       <w:r>
         <w:br w:type="page"/>
       </w:r>
+      <w:bookmarkStart w:id="0" w:name="_GoBack"/>
+      <w:bookmarkEnd w:id="0"/>
     </w:p>
     <w:p>
       <w:pPr>
         <w:pStyle w:val="Heading1"/>
       </w:pPr>
-      <w:bookmarkStart w:id="75" w:name="_Toc100670704"/>
+      <w:bookmarkStart w:id="1" w:name="_Toc102747251"/>
       <w:r>
         <w:lastRenderedPageBreak/>
         <w:t>Overview</w:t>
       </w:r>
-      <w:bookmarkEnd w:id="75"/>
+      <w:bookmarkEnd w:id="1"/>
     </w:p>
     <w:p>
       <w:r>
-        <w:t xml:space="preserve">This procedure demonstrates a </w:t>
+        <w:t xml:space="preserve">This procedure </w:t>
       </w:r>
-      <w:del w:id="76" w:author="Jalaj Mathur" w:date="2022-04-12T14:46:00Z">
-        <w:r>
-          <w:delText xml:space="preserve">consensus </w:delText>
-        </w:r>
-      </w:del>
-      <w:ins w:id="77" w:author="Jalaj Mathur" w:date="2022-04-12T14:46:00Z">
-        <w:r>
-          <w:t xml:space="preserve">past project </w:t>
-        </w:r>
-        <w:proofErr w:type="gramStart"/>
-        <w:r>
-          <w:t xml:space="preserve">data </w:t>
-        </w:r>
-        <w:r>
-          <w:t xml:space="preserve"> </w:t>
-        </w:r>
-      </w:ins>
       <w:r>
-        <w:t>based</w:t>
+        <w:t xml:space="preserve">uses </w:t>
+      </w:r>
+      <w:proofErr w:type="gramStart"/>
+      <w:r>
+        <w:t>historical</w:t>
+      </w:r>
+      <w:r>
+        <w:t xml:space="preserve"> </w:t>
+      </w:r>
+      <w:r>
+        <w:t xml:space="preserve"> project</w:t>
       </w:r>
       <w:proofErr w:type="gramEnd"/>
       <w:r>
-        <w:t xml:space="preserve"> methodology for arriving at effort estimates</w:t>
+        <w:t xml:space="preserve"> data  </w:t>
+      </w:r>
+      <w:r>
+        <w:t>based methodology for arriving at effort estimates</w:t>
       </w:r>
       <w:r>
         <w:t>.</w:t>
@@ -2388,11 +1322,11 @@
       <w:pPr>
         <w:pStyle w:val="Heading1"/>
       </w:pPr>
-      <w:bookmarkStart w:id="78" w:name="_Toc100670705"/>
+      <w:bookmarkStart w:id="2" w:name="_Toc102747252"/>
       <w:r>
         <w:t>Objective</w:t>
       </w:r>
-      <w:bookmarkEnd w:id="78"/>
+      <w:bookmarkEnd w:id="2"/>
     </w:p>
     <w:p>
       <w:proofErr w:type="gramStart"/>
@@ -2414,11 +1348,11 @@
       <w:pPr>
         <w:pStyle w:val="Heading1"/>
       </w:pPr>
-      <w:bookmarkStart w:id="79" w:name="_Toc100670706"/>
+      <w:bookmarkStart w:id="3" w:name="_Toc102747253"/>
       <w:r>
         <w:t>Scope</w:t>
       </w:r>
-      <w:bookmarkEnd w:id="79"/>
+      <w:bookmarkEnd w:id="3"/>
     </w:p>
     <w:p>
       <w:r>
@@ -2441,11 +1375,11 @@
       <w:pPr>
         <w:pStyle w:val="Heading1"/>
       </w:pPr>
-      <w:bookmarkStart w:id="80" w:name="_Toc100670707"/>
+      <w:bookmarkStart w:id="4" w:name="_Toc102747254"/>
       <w:r>
         <w:t>Inputs</w:t>
       </w:r>
-      <w:bookmarkEnd w:id="80"/>
+      <w:bookmarkEnd w:id="4"/>
       <w:r>
         <w:t xml:space="preserve"> </w:t>
       </w:r>
@@ -2474,14 +1408,14 @@
       <w:pPr>
         <w:pStyle w:val="Heading1"/>
       </w:pPr>
-      <w:bookmarkStart w:id="81" w:name="_Toc100670708"/>
+      <w:bookmarkStart w:id="5" w:name="_Toc102747255"/>
       <w:r>
         <w:t>Entry Criteria/</w:t>
       </w:r>
       <w:r>
         <w:t>Triggers</w:t>
       </w:r>
-      <w:bookmarkEnd w:id="81"/>
+      <w:bookmarkEnd w:id="5"/>
     </w:p>
     <w:p>
       <w:pPr>
@@ -2535,11 +1469,11 @@
       <w:pPr>
         <w:pStyle w:val="Heading1"/>
       </w:pPr>
-      <w:bookmarkStart w:id="82" w:name="_Toc100670709"/>
+      <w:bookmarkStart w:id="6" w:name="_Toc102747256"/>
       <w:r>
         <w:t>Tasks</w:t>
       </w:r>
-      <w:bookmarkEnd w:id="82"/>
+      <w:bookmarkEnd w:id="6"/>
     </w:p>
     <w:tbl>
       <w:tblPr>
@@ -2927,152 +1861,37 @@
           <w:p>
             <w:pPr>
               <w:cnfStyle w:val="000000100000" w:firstRow="0" w:lastRow="0" w:firstColumn="0" w:lastColumn="0" w:oddVBand="0" w:evenVBand="0" w:oddHBand="1" w:evenHBand="0" w:firstRowFirstColumn="0" w:firstRowLastColumn="0" w:lastRowFirstColumn="0" w:lastRowLastColumn="0"/>
-              <w:rPr>
-                <w:del w:id="83" w:author="Jalaj Mathur" w:date="2022-04-12T15:24:00Z"/>
-              </w:rPr>
             </w:pPr>
-            <w:del w:id="84" w:author="Jalaj Mathur" w:date="2022-04-12T15:24:00Z">
-              <w:r>
-                <w:delText xml:space="preserve">Estimate the complexity of each requirement </w:delText>
-              </w:r>
-              <w:r>
-                <w:delText xml:space="preserve">with respect to the functional area of expertise </w:delText>
-              </w:r>
-              <w:r>
-                <w:delText>on a scale of</w:delText>
-              </w:r>
-              <w:r>
-                <w:delText xml:space="preserve"> “LOW”, “MEDIUM” and “HIGH” where “LOW”</w:delText>
-              </w:r>
-              <w:r>
-                <w:delText xml:space="preserve"> indicates minimal complexity and </w:delText>
-              </w:r>
-              <w:r>
-                <w:delText>“HIGH”</w:delText>
-              </w:r>
-              <w:r>
-                <w:delText xml:space="preserve"> indicate very high complexity. For determining the complexity of a requirement, refer “Estimation Guidelines” (GDLN_ESTMAT).</w:delText>
-              </w:r>
-              <w:r>
-                <w:delText xml:space="preserve"> </w:delText>
-              </w:r>
-              <w:r>
-                <w:delText xml:space="preserve">Due diligence must be exercised in arriving at the estimates. </w:delText>
-              </w:r>
-            </w:del>
+            <w:r>
+              <w:t xml:space="preserve">Identify previously executed projects that are similar in scope, </w:t>
+            </w:r>
+            <w:proofErr w:type="gramStart"/>
+            <w:r>
+              <w:t>lifecycle  and</w:t>
+            </w:r>
+            <w:proofErr w:type="gramEnd"/>
+            <w:r>
+              <w:t xml:space="preserve"> size to the current project. Use Projects Report in </w:t>
+            </w:r>
+            <w:proofErr w:type="spellStart"/>
+            <w:r>
+              <w:t>GIL.ef</w:t>
+            </w:r>
+            <w:proofErr w:type="spellEnd"/>
+            <w:r>
+              <w:rPr>
+                <w:rStyle w:val="FootnoteReference"/>
+              </w:rPr>
+              <w:footnoteReference w:id="1"/>
+            </w:r>
+            <w:r>
+              <w:t xml:space="preserve"> to fetch their actual efforts by phase.</w:t>
+            </w:r>
           </w:p>
           <w:p>
             <w:pPr>
               <w:cnfStyle w:val="000000100000" w:firstRow="0" w:lastRow="0" w:firstColumn="0" w:lastColumn="0" w:oddVBand="0" w:evenVBand="0" w:oddHBand="1" w:evenHBand="0" w:firstRowFirstColumn="0" w:firstRowLastColumn="0" w:lastRowFirstColumn="0" w:lastRowLastColumn="0"/>
             </w:pPr>
-            <w:del w:id="85" w:author="Jalaj Mathur" w:date="2022-04-12T15:24:00Z">
-              <w:r>
-                <w:delText xml:space="preserve">Estimate </w:delText>
-              </w:r>
-              <w:r>
-                <w:delText xml:space="preserve">total </w:delText>
-              </w:r>
-              <w:r>
-                <w:delText xml:space="preserve">efforts required </w:delText>
-              </w:r>
-              <w:r>
-                <w:delText xml:space="preserve">in reference to the available tentative schedule and resource availability. Calculate Total Efforts with reference to Lifecycle Distribution and total efforts. </w:delText>
-              </w:r>
-            </w:del>
-            <w:ins w:id="86" w:author="Jalaj Mathur" w:date="2022-04-12T15:25:00Z">
-              <w:r>
-                <w:t>Identify previously executed projects that are similar in scope</w:t>
-              </w:r>
-            </w:ins>
-            <w:ins w:id="87" w:author="Jalaj Mathur" w:date="2022-04-12T15:27:00Z">
-              <w:r>
-                <w:t xml:space="preserve">, </w:t>
-              </w:r>
-              <w:proofErr w:type="gramStart"/>
-              <w:r>
-                <w:t xml:space="preserve">lifecycle </w:t>
-              </w:r>
-            </w:ins>
-            <w:ins w:id="88" w:author="Jalaj Mathur" w:date="2022-04-12T15:25:00Z">
-              <w:r>
-                <w:t xml:space="preserve"> and</w:t>
-              </w:r>
-              <w:proofErr w:type="gramEnd"/>
-              <w:r>
-                <w:t xml:space="preserve"> size to the current project. </w:t>
-              </w:r>
-            </w:ins>
-            <w:ins w:id="89" w:author="Jalaj Mathur" w:date="2022-04-12T15:26:00Z">
-              <w:r>
-                <w:t xml:space="preserve">Use Projects Report in </w:t>
-              </w:r>
-            </w:ins>
-            <w:proofErr w:type="spellStart"/>
-            <w:ins w:id="90" w:author="Jalaj Mathur" w:date="2022-04-12T15:22:00Z">
-              <w:r>
-                <w:t>GIL.ef</w:t>
-              </w:r>
-              <w:proofErr w:type="spellEnd"/>
-              <w:r>
-                <w:rPr>
-                  <w:rStyle w:val="FootnoteReference"/>
-                </w:rPr>
-                <w:footnoteReference w:id="1"/>
-              </w:r>
-            </w:ins>
-            <w:ins w:id="93" w:author="Jalaj Mathur" w:date="2022-04-12T15:26:00Z">
-              <w:r>
-                <w:t xml:space="preserve"> to fetch their </w:t>
-              </w:r>
-            </w:ins>
-            <w:ins w:id="94" w:author="Jalaj Mathur" w:date="2022-04-12T15:27:00Z">
-              <w:r>
-                <w:t>actual efforts by phase.</w:t>
-              </w:r>
-            </w:ins>
-          </w:p>
-          <w:p>
-            <w:pPr>
-              <w:cnfStyle w:val="000000100000" w:firstRow="0" w:lastRow="0" w:firstColumn="0" w:lastColumn="0" w:oddVBand="0" w:evenVBand="0" w:oddHBand="1" w:evenHBand="0" w:firstRowFirstColumn="0" w:firstRowLastColumn="0" w:lastRowFirstColumn="0" w:lastRowLastColumn="0"/>
-              <w:rPr>
-                <w:del w:id="95" w:author="Jalaj Mathur" w:date="2022-04-12T15:27:00Z"/>
-              </w:rPr>
-              <w:pPrChange w:id="96" w:author="Jalaj Mathur" w:date="2022-04-12T15:27:00Z">
-                <w:pPr>
-                  <w:cnfStyle w:val="000000100000" w:firstRow="0" w:lastRow="0" w:firstColumn="0" w:lastColumn="0" w:oddVBand="0" w:evenVBand="0" w:oddHBand="1" w:evenHBand="0" w:firstRowFirstColumn="0" w:firstRowLastColumn="0" w:lastRowFirstColumn="0" w:lastRowLastColumn="0"/>
-                </w:pPr>
-              </w:pPrChange>
-            </w:pPr>
-            <w:del w:id="97" w:author="Jalaj Mathur" w:date="2022-04-12T15:27:00Z">
-              <w:r>
-                <w:delText>For effective and accurate estimations, refer “Estimation Guidelines” (GDLN_ESTMAT).</w:delText>
-              </w:r>
-              <w:r>
-                <w:delText xml:space="preserve"> </w:delText>
-              </w:r>
-              <w:r>
-                <w:delText xml:space="preserve"> </w:delText>
-              </w:r>
-            </w:del>
-          </w:p>
-          <w:p>
-            <w:pPr>
-              <w:cnfStyle w:val="000000100000" w:firstRow="0" w:lastRow="0" w:firstColumn="0" w:lastColumn="0" w:oddVBand="0" w:evenVBand="0" w:oddHBand="1" w:evenHBand="0" w:firstRowFirstColumn="0" w:firstRowLastColumn="0" w:lastRowFirstColumn="0" w:lastRowLastColumn="0"/>
-            </w:pPr>
-            <w:del w:id="98" w:author="Jalaj Mathur" w:date="2022-04-12T15:27:00Z">
-              <w:r>
-                <w:delText>For past effort estimates of similar tasks/projects,</w:delText>
-              </w:r>
-              <w:r>
-                <w:delText xml:space="preserve"> use </w:delText>
-              </w:r>
-              <w:r>
-                <w:delText>“Data collection, Measurement, Analysis and Reporting Tool” (TOOL_MESURE).</w:delText>
-              </w:r>
-              <w:r>
-                <w:delText xml:space="preserve"> Also refer the Lifecycle distribution specified in “Final Estimations” (TMPL_ESTFNL) and the “Lifecycle Distribution History” maintained by the PEG.</w:delText>
-              </w:r>
-            </w:del>
           </w:p>
         </w:tc>
         <w:tc>
@@ -3099,406 +1918,7 @@
       <w:tr>
         <w:trPr>
           <w:trHeight w:val="809"/>
-          <w:ins w:id="99" w:author="Jalaj Mathur" w:date="2022-04-12T15:28:00Z"/>
         </w:trPr>
-        <w:tc>
-          <w:tcPr>
-            <w:cnfStyle w:val="001000000000" w:firstRow="0" w:lastRow="0" w:firstColumn="1" w:lastColumn="0" w:oddVBand="0" w:evenVBand="0" w:oddHBand="0" w:evenHBand="0" w:firstRowFirstColumn="0" w:firstRowLastColumn="0" w:lastRowFirstColumn="0" w:lastRowLastColumn="0"/>
-            <w:tcW w:w="1096" w:type="dxa"/>
-          </w:tcPr>
-          <w:p>
-            <w:pPr>
-              <w:pStyle w:val="ListParagraph"/>
-              <w:numPr>
-                <w:ilvl w:val="0"/>
-                <w:numId w:val="22"/>
-              </w:numPr>
-              <w:ind w:hanging="686"/>
-              <w:rPr>
-                <w:ins w:id="100" w:author="Jalaj Mathur" w:date="2022-04-12T15:28:00Z"/>
-              </w:rPr>
-            </w:pPr>
-          </w:p>
-        </w:tc>
-        <w:tc>
-          <w:tcPr>
-            <w:tcW w:w="6521" w:type="dxa"/>
-          </w:tcPr>
-          <w:p>
-            <w:pPr>
-              <w:cnfStyle w:val="000000000000" w:firstRow="0" w:lastRow="0" w:firstColumn="0" w:lastColumn="0" w:oddVBand="0" w:evenVBand="0" w:oddHBand="0" w:evenHBand="0" w:firstRowFirstColumn="0" w:firstRowLastColumn="0" w:lastRowFirstColumn="0" w:lastRowLastColumn="0"/>
-              <w:rPr>
-                <w:ins w:id="101" w:author="Jalaj Mathur" w:date="2022-04-12T15:28:00Z"/>
-              </w:rPr>
-            </w:pPr>
-            <w:ins w:id="102" w:author="Jalaj Mathur" w:date="2022-04-12T15:28:00Z">
-              <w:r>
-                <w:t>Calculate pha</w:t>
-              </w:r>
-            </w:ins>
-            <w:ins w:id="103" w:author="Jalaj Mathur" w:date="2022-04-12T15:29:00Z">
-              <w:r>
-                <w:t xml:space="preserve">se wise averages of actual efforts of the projects identified above using </w:t>
-              </w:r>
-              <w:r>
-                <w:t>template “Final Estimations” (TMPL_ESTFNL)</w:t>
-              </w:r>
-              <w:r>
-                <w:t>.</w:t>
-              </w:r>
-            </w:ins>
-          </w:p>
-        </w:tc>
-        <w:tc>
-          <w:tcPr>
-            <w:tcW w:w="2126" w:type="dxa"/>
-          </w:tcPr>
-          <w:p>
-            <w:pPr>
-              <w:ind w:left="1080" w:hanging="1082"/>
-              <w:cnfStyle w:val="000000000000" w:firstRow="0" w:lastRow="0" w:firstColumn="0" w:lastColumn="0" w:oddVBand="0" w:evenVBand="0" w:oddHBand="0" w:evenHBand="0" w:firstRowFirstColumn="0" w:firstRowLastColumn="0" w:lastRowFirstColumn="0" w:lastRowLastColumn="0"/>
-              <w:rPr>
-                <w:ins w:id="104" w:author="Jalaj Mathur" w:date="2022-04-12T15:28:00Z"/>
-              </w:rPr>
-            </w:pPr>
-            <w:ins w:id="105" w:author="Jalaj Mathur" w:date="2022-04-12T15:42:00Z">
-              <w:r>
-                <w:t>Estimator/s</w:t>
-              </w:r>
-            </w:ins>
-          </w:p>
-        </w:tc>
-      </w:tr>
-      <w:tr>
-        <w:trPr>
-          <w:cnfStyle w:val="000000100000" w:firstRow="0" w:lastRow="0" w:firstColumn="0" w:lastColumn="0" w:oddVBand="0" w:evenVBand="0" w:oddHBand="1" w:evenHBand="0" w:firstRowFirstColumn="0" w:firstRowLastColumn="0" w:lastRowFirstColumn="0" w:lastRowLastColumn="0"/>
-          <w:trHeight w:val="809"/>
-          <w:ins w:id="106" w:author="Jalaj Mathur" w:date="2022-04-12T15:28:00Z"/>
-        </w:trPr>
-        <w:tc>
-          <w:tcPr>
-            <w:cnfStyle w:val="001000000000" w:firstRow="0" w:lastRow="0" w:firstColumn="1" w:lastColumn="0" w:oddVBand="0" w:evenVBand="0" w:oddHBand="0" w:evenHBand="0" w:firstRowFirstColumn="0" w:firstRowLastColumn="0" w:lastRowFirstColumn="0" w:lastRowLastColumn="0"/>
-            <w:tcW w:w="1096" w:type="dxa"/>
-          </w:tcPr>
-          <w:p>
-            <w:pPr>
-              <w:pStyle w:val="ListParagraph"/>
-              <w:numPr>
-                <w:ilvl w:val="0"/>
-                <w:numId w:val="22"/>
-              </w:numPr>
-              <w:ind w:hanging="686"/>
-              <w:rPr>
-                <w:ins w:id="107" w:author="Jalaj Mathur" w:date="2022-04-12T15:28:00Z"/>
-              </w:rPr>
-            </w:pPr>
-          </w:p>
-        </w:tc>
-        <w:tc>
-          <w:tcPr>
-            <w:tcW w:w="6521" w:type="dxa"/>
-          </w:tcPr>
-          <w:p>
-            <w:pPr>
-              <w:cnfStyle w:val="000000100000" w:firstRow="0" w:lastRow="0" w:firstColumn="0" w:lastColumn="0" w:oddVBand="0" w:evenVBand="0" w:oddHBand="1" w:evenHBand="0" w:firstRowFirstColumn="0" w:firstRowLastColumn="0" w:lastRowFirstColumn="0" w:lastRowLastColumn="0"/>
-              <w:rPr>
-                <w:ins w:id="108" w:author="Jalaj Mathur" w:date="2022-04-12T15:32:00Z"/>
-              </w:rPr>
-            </w:pPr>
-            <w:ins w:id="109" w:author="Jalaj Mathur" w:date="2022-04-12T15:30:00Z">
-              <w:r>
-                <w:t xml:space="preserve">Identify differences </w:t>
-              </w:r>
-            </w:ins>
-            <w:ins w:id="110" w:author="Jalaj Mathur" w:date="2022-04-12T15:31:00Z">
-              <w:r>
-                <w:t xml:space="preserve">that can affect project efforts, </w:t>
-              </w:r>
-            </w:ins>
-            <w:ins w:id="111" w:author="Jalaj Mathur" w:date="2022-04-12T15:30:00Z">
-              <w:r>
-                <w:t>in requirements, scope, manufacturing constraints, costing constraints</w:t>
-              </w:r>
-            </w:ins>
-            <w:ins w:id="112" w:author="Jalaj Mathur" w:date="2022-04-12T15:32:00Z">
-              <w:r>
-                <w:t>, staffing</w:t>
-              </w:r>
-            </w:ins>
-            <w:ins w:id="113" w:author="Jalaj Mathur" w:date="2022-04-12T15:30:00Z">
-              <w:r>
-                <w:t xml:space="preserve"> </w:t>
-              </w:r>
-              <w:proofErr w:type="spellStart"/>
-              <w:r>
-                <w:t>etc</w:t>
-              </w:r>
-              <w:proofErr w:type="spellEnd"/>
-              <w:r>
-                <w:t xml:space="preserve"> between the current project and the projects i</w:t>
-              </w:r>
-            </w:ins>
-            <w:ins w:id="114" w:author="Jalaj Mathur" w:date="2022-04-12T15:31:00Z">
-              <w:r>
-                <w:t>dentified above.</w:t>
-              </w:r>
-            </w:ins>
-          </w:p>
-          <w:p>
-            <w:pPr>
-              <w:cnfStyle w:val="000000100000" w:firstRow="0" w:lastRow="0" w:firstColumn="0" w:lastColumn="0" w:oddVBand="0" w:evenVBand="0" w:oddHBand="1" w:evenHBand="0" w:firstRowFirstColumn="0" w:firstRowLastColumn="0" w:lastRowFirstColumn="0" w:lastRowLastColumn="0"/>
-              <w:rPr>
-                <w:ins w:id="115" w:author="Jalaj Mathur" w:date="2022-04-12T15:35:00Z"/>
-              </w:rPr>
-            </w:pPr>
-            <w:ins w:id="116" w:author="Jalaj Mathur" w:date="2022-04-12T15:33:00Z">
-              <w:r>
-                <w:t>Ar</w:t>
-              </w:r>
-            </w:ins>
-            <w:ins w:id="117" w:author="Jalaj Mathur" w:date="2022-04-12T15:34:00Z">
-              <w:r>
-                <w:t xml:space="preserve">rive at the effort impact of each of the above differences on the project efforts. </w:t>
-              </w:r>
-              <w:r>
-                <w:t xml:space="preserve">For potentially large differences, use </w:t>
-              </w:r>
-            </w:ins>
-            <w:ins w:id="118" w:author="Jalaj Mathur" w:date="2022-04-12T15:35:00Z">
-              <w:r>
-                <w:t>“Wideband Delphi” estimation method</w:t>
-              </w:r>
-            </w:ins>
-            <w:ins w:id="119" w:author="Jalaj Mathur" w:date="2022-04-12T15:46:00Z">
-              <w:r>
-                <w:t xml:space="preserve"> (R</w:t>
-              </w:r>
-              <w:bookmarkStart w:id="120" w:name="_GoBack"/>
-              <w:bookmarkEnd w:id="120"/>
-              <w:r>
-                <w:t>efer Guidelines below)</w:t>
-              </w:r>
-            </w:ins>
-            <w:ins w:id="121" w:author="Jalaj Mathur" w:date="2022-04-12T15:35:00Z">
-              <w:r>
-                <w:t>.</w:t>
-              </w:r>
-            </w:ins>
-          </w:p>
-          <w:p>
-            <w:pPr>
-              <w:cnfStyle w:val="000000100000" w:firstRow="0" w:lastRow="0" w:firstColumn="0" w:lastColumn="0" w:oddVBand="0" w:evenVBand="0" w:oddHBand="1" w:evenHBand="0" w:firstRowFirstColumn="0" w:firstRowLastColumn="0" w:lastRowFirstColumn="0" w:lastRowLastColumn="0"/>
-              <w:rPr>
-                <w:ins w:id="122" w:author="Jalaj Mathur" w:date="2022-04-12T15:28:00Z"/>
-              </w:rPr>
-            </w:pPr>
-            <w:ins w:id="123" w:author="Jalaj Mathur" w:date="2022-04-12T15:35:00Z">
-              <w:r>
-                <w:t>Use template “Final Estimations” (TMPL_ESTFNL) for all the above steps</w:t>
-              </w:r>
-            </w:ins>
-          </w:p>
-        </w:tc>
-        <w:tc>
-          <w:tcPr>
-            <w:tcW w:w="2126" w:type="dxa"/>
-          </w:tcPr>
-          <w:p>
-            <w:pPr>
-              <w:ind w:left="1080" w:hanging="1082"/>
-              <w:cnfStyle w:val="000000100000" w:firstRow="0" w:lastRow="0" w:firstColumn="0" w:lastColumn="0" w:oddVBand="0" w:evenVBand="0" w:oddHBand="1" w:evenHBand="0" w:firstRowFirstColumn="0" w:firstRowLastColumn="0" w:lastRowFirstColumn="0" w:lastRowLastColumn="0"/>
-              <w:rPr>
-                <w:ins w:id="124" w:author="Jalaj Mathur" w:date="2022-04-12T15:28:00Z"/>
-              </w:rPr>
-            </w:pPr>
-            <w:ins w:id="125" w:author="Jalaj Mathur" w:date="2022-04-12T15:42:00Z">
-              <w:r>
-                <w:t>Estimator/s</w:t>
-              </w:r>
-            </w:ins>
-          </w:p>
-        </w:tc>
-      </w:tr>
-      <w:tr>
-        <w:trPr>
-          <w:trHeight w:val="809"/>
-          <w:ins w:id="126" w:author="Jalaj Mathur" w:date="2022-04-12T15:28:00Z"/>
-        </w:trPr>
-        <w:tc>
-          <w:tcPr>
-            <w:cnfStyle w:val="001000000000" w:firstRow="0" w:lastRow="0" w:firstColumn="1" w:lastColumn="0" w:oddVBand="0" w:evenVBand="0" w:oddHBand="0" w:evenHBand="0" w:firstRowFirstColumn="0" w:firstRowLastColumn="0" w:lastRowFirstColumn="0" w:lastRowLastColumn="0"/>
-            <w:tcW w:w="1096" w:type="dxa"/>
-          </w:tcPr>
-          <w:p>
-            <w:pPr>
-              <w:pStyle w:val="ListParagraph"/>
-              <w:numPr>
-                <w:ilvl w:val="0"/>
-                <w:numId w:val="22"/>
-              </w:numPr>
-              <w:ind w:hanging="686"/>
-              <w:rPr>
-                <w:ins w:id="127" w:author="Jalaj Mathur" w:date="2022-04-12T15:28:00Z"/>
-              </w:rPr>
-            </w:pPr>
-          </w:p>
-        </w:tc>
-        <w:tc>
-          <w:tcPr>
-            <w:tcW w:w="6521" w:type="dxa"/>
-          </w:tcPr>
-          <w:p>
-            <w:pPr>
-              <w:cnfStyle w:val="000000000000" w:firstRow="0" w:lastRow="0" w:firstColumn="0" w:lastColumn="0" w:oddVBand="0" w:evenVBand="0" w:oddHBand="0" w:evenHBand="0" w:firstRowFirstColumn="0" w:firstRowLastColumn="0" w:lastRowFirstColumn="0" w:lastRowLastColumn="0"/>
-              <w:rPr>
-                <w:ins w:id="128" w:author="Jalaj Mathur" w:date="2022-04-12T15:28:00Z"/>
-              </w:rPr>
-            </w:pPr>
-            <w:ins w:id="129" w:author="Jalaj Mathur" w:date="2022-04-12T15:38:00Z">
-              <w:r>
-                <w:t>Distribute the total difference into project phases in the sam</w:t>
-              </w:r>
-            </w:ins>
-            <w:ins w:id="130" w:author="Jalaj Mathur" w:date="2022-04-12T15:39:00Z">
-              <w:r>
-                <w:t>e</w:t>
-              </w:r>
-            </w:ins>
-            <w:ins w:id="131" w:author="Jalaj Mathur" w:date="2022-04-12T15:38:00Z">
-              <w:r>
-                <w:t xml:space="preserve"> ratio</w:t>
-              </w:r>
-            </w:ins>
-            <w:ins w:id="132" w:author="Jalaj Mathur" w:date="2022-04-12T15:39:00Z">
-              <w:r>
-                <w:t xml:space="preserve"> as in the past projects ide</w:t>
-              </w:r>
-            </w:ins>
-            <w:ins w:id="133" w:author="Jalaj Mathur" w:date="2022-04-12T15:40:00Z">
-              <w:r>
-                <w:t>n</w:t>
-              </w:r>
-            </w:ins>
-            <w:ins w:id="134" w:author="Jalaj Mathur" w:date="2022-04-12T15:39:00Z">
-              <w:r>
-                <w:t>tified for estimation above.</w:t>
-              </w:r>
-            </w:ins>
-          </w:p>
-        </w:tc>
-        <w:tc>
-          <w:tcPr>
-            <w:tcW w:w="2126" w:type="dxa"/>
-          </w:tcPr>
-          <w:p>
-            <w:pPr>
-              <w:ind w:left="1080" w:hanging="1082"/>
-              <w:cnfStyle w:val="000000000000" w:firstRow="0" w:lastRow="0" w:firstColumn="0" w:lastColumn="0" w:oddVBand="0" w:evenVBand="0" w:oddHBand="0" w:evenHBand="0" w:firstRowFirstColumn="0" w:firstRowLastColumn="0" w:lastRowFirstColumn="0" w:lastRowLastColumn="0"/>
-              <w:rPr>
-                <w:ins w:id="135" w:author="Jalaj Mathur" w:date="2022-04-12T15:28:00Z"/>
-              </w:rPr>
-            </w:pPr>
-            <w:ins w:id="136" w:author="Jalaj Mathur" w:date="2022-04-12T15:42:00Z">
-              <w:r>
-                <w:t>Estimator/s</w:t>
-              </w:r>
-            </w:ins>
-          </w:p>
-        </w:tc>
-      </w:tr>
-      <w:tr>
-        <w:trPr>
-          <w:cnfStyle w:val="000000100000" w:firstRow="0" w:lastRow="0" w:firstColumn="0" w:lastColumn="0" w:oddVBand="0" w:evenVBand="0" w:oddHBand="1" w:evenHBand="0" w:firstRowFirstColumn="0" w:firstRowLastColumn="0" w:lastRowFirstColumn="0" w:lastRowLastColumn="0"/>
-          <w:del w:id="137" w:author="Jalaj Mathur" w:date="2022-04-12T15:41:00Z"/>
-        </w:trPr>
-        <w:tc>
-          <w:tcPr>
-            <w:cnfStyle w:val="001000000000" w:firstRow="0" w:lastRow="0" w:firstColumn="1" w:lastColumn="0" w:oddVBand="0" w:evenVBand="0" w:oddHBand="0" w:evenHBand="0" w:firstRowFirstColumn="0" w:firstRowLastColumn="0" w:lastRowFirstColumn="0" w:lastRowLastColumn="0"/>
-            <w:tcW w:w="1096" w:type="dxa"/>
-          </w:tcPr>
-          <w:p>
-            <w:pPr>
-              <w:pStyle w:val="ListParagraph"/>
-              <w:numPr>
-                <w:ilvl w:val="0"/>
-                <w:numId w:val="22"/>
-              </w:numPr>
-              <w:ind w:hanging="686"/>
-              <w:rPr>
-                <w:del w:id="138" w:author="Jalaj Mathur" w:date="2022-04-12T15:41:00Z"/>
-              </w:rPr>
-            </w:pPr>
-          </w:p>
-        </w:tc>
-        <w:tc>
-          <w:tcPr>
-            <w:tcW w:w="6521" w:type="dxa"/>
-          </w:tcPr>
-          <w:p>
-            <w:pPr>
-              <w:cnfStyle w:val="000000100000" w:firstRow="0" w:lastRow="0" w:firstColumn="0" w:lastColumn="0" w:oddVBand="0" w:evenVBand="0" w:oddHBand="1" w:evenHBand="0" w:firstRowFirstColumn="0" w:firstRowLastColumn="0" w:lastRowFirstColumn="0" w:lastRowLastColumn="0"/>
-              <w:rPr>
-                <w:del w:id="139" w:author="Jalaj Mathur" w:date="2022-04-12T15:41:00Z"/>
-              </w:rPr>
-            </w:pPr>
-            <w:del w:id="140" w:author="Jalaj Mathur" w:date="2022-04-12T15:41:00Z">
-              <w:r>
-                <w:delText>Send the estimates to the Project Manager for</w:delText>
-              </w:r>
-              <w:r>
-                <w:delText xml:space="preserve"> final effort estimation. Use templates “Firmware Estimation” (TMPL_</w:delText>
-              </w:r>
-              <w:r>
-                <w:delText>EST</w:delText>
-              </w:r>
-              <w:r>
-                <w:delText>FRW</w:delText>
-              </w:r>
-              <w:r>
-                <w:delText>), “Hardware and PCB Estimation” (TMPL_</w:delText>
-              </w:r>
-              <w:r>
-                <w:delText>ESTHDW</w:delText>
-              </w:r>
-              <w:r>
-                <w:delText>), “Mechanical Estimation” (</w:delText>
-              </w:r>
-              <w:r>
-                <w:delText>TMPL_ESTMCH</w:delText>
-              </w:r>
-              <w:r>
-                <w:delText>) for each functional estimation.</w:delText>
-              </w:r>
-            </w:del>
-          </w:p>
-        </w:tc>
-        <w:tc>
-          <w:tcPr>
-            <w:tcW w:w="2126" w:type="dxa"/>
-          </w:tcPr>
-          <w:p>
-            <w:pPr>
-              <w:ind w:left="1080" w:hanging="1082"/>
-              <w:cnfStyle w:val="000000100000" w:firstRow="0" w:lastRow="0" w:firstColumn="0" w:lastColumn="0" w:oddVBand="0" w:evenVBand="0" w:oddHBand="1" w:evenHBand="0" w:firstRowFirstColumn="0" w:firstRowLastColumn="0" w:lastRowFirstColumn="0" w:lastRowLastColumn="0"/>
-              <w:rPr>
-                <w:del w:id="141" w:author="Jalaj Mathur" w:date="2022-04-12T15:41:00Z"/>
-              </w:rPr>
-            </w:pPr>
-            <w:del w:id="142" w:author="Jalaj Mathur" w:date="2022-04-12T15:41:00Z">
-              <w:r>
-                <w:delText>Estimator</w:delText>
-              </w:r>
-              <w:r>
-                <w:delText>/</w:delText>
-              </w:r>
-              <w:r>
-                <w:delText>s</w:delText>
-              </w:r>
-            </w:del>
-          </w:p>
-        </w:tc>
-      </w:tr>
-      <w:tr>
         <w:tc>
           <w:tcPr>
             <w:cnfStyle w:val="001000000000" w:firstRow="0" w:lastRow="0" w:firstColumn="1" w:lastColumn="0" w:oddVBand="0" w:evenVBand="0" w:oddHBand="0" w:evenHBand="0" w:firstRowFirstColumn="0" w:firstRowLastColumn="0" w:lastRowFirstColumn="0" w:lastRowLastColumn="0"/>
@@ -3524,43 +1944,7 @@
               <w:cnfStyle w:val="000000000000" w:firstRow="0" w:lastRow="0" w:firstColumn="0" w:lastColumn="0" w:oddVBand="0" w:evenVBand="0" w:oddHBand="0" w:evenHBand="0" w:firstRowFirstColumn="0" w:firstRowLastColumn="0" w:lastRowFirstColumn="0" w:lastRowLastColumn="0"/>
             </w:pPr>
             <w:r>
-              <w:t xml:space="preserve">Consolidate </w:t>
-            </w:r>
-            <w:r>
-              <w:t xml:space="preserve">all </w:t>
-            </w:r>
-            <w:del w:id="143" w:author="Jalaj Mathur" w:date="2022-04-12T15:42:00Z">
-              <w:r>
-                <w:delText>3 function</w:delText>
-              </w:r>
-              <w:r>
-                <w:delText xml:space="preserve">al </w:delText>
-              </w:r>
-            </w:del>
-            <w:r>
-              <w:t>estimation</w:t>
-            </w:r>
-            <w:ins w:id="144" w:author="Jalaj Mathur" w:date="2022-04-12T15:42:00Z">
-              <w:r>
-                <w:t>s</w:t>
-              </w:r>
-            </w:ins>
-            <w:del w:id="145" w:author="Jalaj Mathur" w:date="2022-04-12T15:42:00Z">
-              <w:r>
-                <w:delText xml:space="preserve"> </w:delText>
-              </w:r>
-              <w:r>
-                <w:delText>used</w:delText>
-              </w:r>
-            </w:del>
-            <w:r>
-              <w:t xml:space="preserve"> </w:t>
-            </w:r>
-            <w:r>
-              <w:t>for project planning</w:t>
-            </w:r>
-            <w:r>
-              <w:t>. Use template “Final Estimations” (TMPL_ESTFNL) for all the above steps.</w:t>
+              <w:t>Calculate phase wise averages of actual efforts of the projects identified above using template “Final Estimations” (TMPL_ESTFNL).</w:t>
             </w:r>
           </w:p>
         </w:tc>
@@ -3572,6 +1956,199 @@
             <w:pPr>
               <w:ind w:left="1080" w:hanging="1082"/>
               <w:cnfStyle w:val="000000000000" w:firstRow="0" w:lastRow="0" w:firstColumn="0" w:lastColumn="0" w:oddVBand="0" w:evenVBand="0" w:oddHBand="0" w:evenHBand="0" w:firstRowFirstColumn="0" w:firstRowLastColumn="0" w:lastRowFirstColumn="0" w:lastRowLastColumn="0"/>
+            </w:pPr>
+            <w:r>
+              <w:t>Estimator/s</w:t>
+            </w:r>
+          </w:p>
+        </w:tc>
+      </w:tr>
+      <w:tr>
+        <w:trPr>
+          <w:cnfStyle w:val="000000100000" w:firstRow="0" w:lastRow="0" w:firstColumn="0" w:lastColumn="0" w:oddVBand="0" w:evenVBand="0" w:oddHBand="1" w:evenHBand="0" w:firstRowFirstColumn="0" w:firstRowLastColumn="0" w:lastRowFirstColumn="0" w:lastRowLastColumn="0"/>
+          <w:trHeight w:val="809"/>
+        </w:trPr>
+        <w:tc>
+          <w:tcPr>
+            <w:cnfStyle w:val="001000000000" w:firstRow="0" w:lastRow="0" w:firstColumn="1" w:lastColumn="0" w:oddVBand="0" w:evenVBand="0" w:oddHBand="0" w:evenHBand="0" w:firstRowFirstColumn="0" w:firstRowLastColumn="0" w:lastRowFirstColumn="0" w:lastRowLastColumn="0"/>
+            <w:tcW w:w="1096" w:type="dxa"/>
+          </w:tcPr>
+          <w:p>
+            <w:pPr>
+              <w:pStyle w:val="ListParagraph"/>
+              <w:numPr>
+                <w:ilvl w:val="0"/>
+                <w:numId w:val="22"/>
+              </w:numPr>
+              <w:ind w:hanging="686"/>
+            </w:pPr>
+          </w:p>
+        </w:tc>
+        <w:tc>
+          <w:tcPr>
+            <w:tcW w:w="6521" w:type="dxa"/>
+          </w:tcPr>
+          <w:p>
+            <w:pPr>
+              <w:cnfStyle w:val="000000100000" w:firstRow="0" w:lastRow="0" w:firstColumn="0" w:lastColumn="0" w:oddVBand="0" w:evenVBand="0" w:oddHBand="1" w:evenHBand="0" w:firstRowFirstColumn="0" w:firstRowLastColumn="0" w:lastRowFirstColumn="0" w:lastRowLastColumn="0"/>
+            </w:pPr>
+            <w:r>
+              <w:t xml:space="preserve">Identify differences that can affect project efforts, in requirements, scope, manufacturing constraints, costing constraints, staffing </w:t>
+            </w:r>
+            <w:proofErr w:type="spellStart"/>
+            <w:r>
+              <w:t>etc</w:t>
+            </w:r>
+            <w:proofErr w:type="spellEnd"/>
+            <w:r>
+              <w:t xml:space="preserve"> between the current project and the projects identified above.</w:t>
+            </w:r>
+          </w:p>
+          <w:p>
+            <w:pPr>
+              <w:cnfStyle w:val="000000100000" w:firstRow="0" w:lastRow="0" w:firstColumn="0" w:lastColumn="0" w:oddVBand="0" w:evenVBand="0" w:oddHBand="1" w:evenHBand="0" w:firstRowFirstColumn="0" w:firstRowLastColumn="0" w:lastRowFirstColumn="0" w:lastRowLastColumn="0"/>
+            </w:pPr>
+            <w:r>
+              <w:t xml:space="preserve">Arrive at the effort impact of each of the above differences on the project efforts. </w:t>
+            </w:r>
+            <w:r>
+              <w:t>For potentially large differences, use “Wideband Delphi” estimation method</w:t>
+            </w:r>
+            <w:r>
+              <w:t xml:space="preserve"> (Refer Guidelines below)</w:t>
+            </w:r>
+            <w:r>
+              <w:t>.</w:t>
+            </w:r>
+          </w:p>
+          <w:p>
+            <w:pPr>
+              <w:cnfStyle w:val="000000100000" w:firstRow="0" w:lastRow="0" w:firstColumn="0" w:lastColumn="0" w:oddVBand="0" w:evenVBand="0" w:oddHBand="1" w:evenHBand="0" w:firstRowFirstColumn="0" w:firstRowLastColumn="0" w:lastRowFirstColumn="0" w:lastRowLastColumn="0"/>
+            </w:pPr>
+            <w:r>
+              <w:t>Use template “Final Estimations” (TMPL_ESTFNL) for all the above steps</w:t>
+            </w:r>
+          </w:p>
+        </w:tc>
+        <w:tc>
+          <w:tcPr>
+            <w:tcW w:w="2126" w:type="dxa"/>
+          </w:tcPr>
+          <w:p>
+            <w:pPr>
+              <w:ind w:left="1080" w:hanging="1082"/>
+              <w:cnfStyle w:val="000000100000" w:firstRow="0" w:lastRow="0" w:firstColumn="0" w:lastColumn="0" w:oddVBand="0" w:evenVBand="0" w:oddHBand="1" w:evenHBand="0" w:firstRowFirstColumn="0" w:firstRowLastColumn="0" w:lastRowFirstColumn="0" w:lastRowLastColumn="0"/>
+            </w:pPr>
+            <w:r>
+              <w:t>Estimator/s</w:t>
+            </w:r>
+          </w:p>
+        </w:tc>
+      </w:tr>
+      <w:tr>
+        <w:trPr>
+          <w:trHeight w:val="809"/>
+        </w:trPr>
+        <w:tc>
+          <w:tcPr>
+            <w:cnfStyle w:val="001000000000" w:firstRow="0" w:lastRow="0" w:firstColumn="1" w:lastColumn="0" w:oddVBand="0" w:evenVBand="0" w:oddHBand="0" w:evenHBand="0" w:firstRowFirstColumn="0" w:firstRowLastColumn="0" w:lastRowFirstColumn="0" w:lastRowLastColumn="0"/>
+            <w:tcW w:w="1096" w:type="dxa"/>
+          </w:tcPr>
+          <w:p>
+            <w:pPr>
+              <w:pStyle w:val="ListParagraph"/>
+              <w:numPr>
+                <w:ilvl w:val="0"/>
+                <w:numId w:val="22"/>
+              </w:numPr>
+              <w:ind w:hanging="686"/>
+            </w:pPr>
+          </w:p>
+        </w:tc>
+        <w:tc>
+          <w:tcPr>
+            <w:tcW w:w="6521" w:type="dxa"/>
+          </w:tcPr>
+          <w:p>
+            <w:pPr>
+              <w:cnfStyle w:val="000000000000" w:firstRow="0" w:lastRow="0" w:firstColumn="0" w:lastColumn="0" w:oddVBand="0" w:evenVBand="0" w:oddHBand="0" w:evenHBand="0" w:firstRowFirstColumn="0" w:firstRowLastColumn="0" w:lastRowFirstColumn="0" w:lastRowLastColumn="0"/>
+            </w:pPr>
+            <w:r>
+              <w:t>Distribute the total difference into project phases in the same ratio as in the past projects identified for estimation above.</w:t>
+            </w:r>
+          </w:p>
+        </w:tc>
+        <w:tc>
+          <w:tcPr>
+            <w:tcW w:w="2126" w:type="dxa"/>
+          </w:tcPr>
+          <w:p>
+            <w:pPr>
+              <w:ind w:left="1080" w:hanging="1082"/>
+              <w:cnfStyle w:val="000000000000" w:firstRow="0" w:lastRow="0" w:firstColumn="0" w:lastColumn="0" w:oddVBand="0" w:evenVBand="0" w:oddHBand="0" w:evenHBand="0" w:firstRowFirstColumn="0" w:firstRowLastColumn="0" w:lastRowFirstColumn="0" w:lastRowLastColumn="0"/>
+            </w:pPr>
+            <w:r>
+              <w:t>Estimator/s</w:t>
+            </w:r>
+          </w:p>
+        </w:tc>
+      </w:tr>
+      <w:tr>
+        <w:trPr>
+          <w:cnfStyle w:val="000000100000" w:firstRow="0" w:lastRow="0" w:firstColumn="0" w:lastColumn="0" w:oddVBand="0" w:evenVBand="0" w:oddHBand="1" w:evenHBand="0" w:firstRowFirstColumn="0" w:firstRowLastColumn="0" w:lastRowFirstColumn="0" w:lastRowLastColumn="0"/>
+        </w:trPr>
+        <w:tc>
+          <w:tcPr>
+            <w:cnfStyle w:val="001000000000" w:firstRow="0" w:lastRow="0" w:firstColumn="1" w:lastColumn="0" w:oddVBand="0" w:evenVBand="0" w:oddHBand="0" w:evenHBand="0" w:firstRowFirstColumn="0" w:firstRowLastColumn="0" w:lastRowFirstColumn="0" w:lastRowLastColumn="0"/>
+            <w:tcW w:w="1096" w:type="dxa"/>
+          </w:tcPr>
+          <w:p>
+            <w:pPr>
+              <w:pStyle w:val="ListParagraph"/>
+              <w:numPr>
+                <w:ilvl w:val="0"/>
+                <w:numId w:val="22"/>
+              </w:numPr>
+              <w:ind w:hanging="686"/>
+            </w:pPr>
+          </w:p>
+        </w:tc>
+        <w:tc>
+          <w:tcPr>
+            <w:tcW w:w="6521" w:type="dxa"/>
+          </w:tcPr>
+          <w:p>
+            <w:pPr>
+              <w:cnfStyle w:val="000000100000" w:firstRow="0" w:lastRow="0" w:firstColumn="0" w:lastColumn="0" w:oddVBand="0" w:evenVBand="0" w:oddHBand="1" w:evenHBand="0" w:firstRowFirstColumn="0" w:firstRowLastColumn="0" w:lastRowFirstColumn="0" w:lastRowLastColumn="0"/>
+            </w:pPr>
+            <w:r>
+              <w:t xml:space="preserve">Consolidate </w:t>
+            </w:r>
+            <w:r>
+              <w:t>all estimation</w:t>
+            </w:r>
+            <w:r>
+              <w:t>s</w:t>
+            </w:r>
+            <w:r>
+              <w:t xml:space="preserve"> </w:t>
+            </w:r>
+            <w:r>
+              <w:t>for project planning</w:t>
+            </w:r>
+            <w:r>
+              <w:t>. Use template “Final Estimations” (TMPL_ESTFNL) for all the above steps.</w:t>
+            </w:r>
+          </w:p>
+        </w:tc>
+        <w:tc>
+          <w:tcPr>
+            <w:tcW w:w="2126" w:type="dxa"/>
+          </w:tcPr>
+          <w:p>
+            <w:pPr>
+              <w:ind w:left="1080" w:hanging="1082"/>
+              <w:cnfStyle w:val="000000100000" w:firstRow="0" w:lastRow="0" w:firstColumn="0" w:lastColumn="0" w:oddVBand="0" w:evenVBand="0" w:oddHBand="1" w:evenHBand="0" w:firstRowFirstColumn="0" w:firstRowLastColumn="0" w:lastRowFirstColumn="0" w:lastRowLastColumn="0"/>
             </w:pPr>
             <w:r>
               <w:t>Project Manager</w:t>
@@ -3595,11 +2172,11 @@
       <w:pPr>
         <w:pStyle w:val="Heading1"/>
       </w:pPr>
-      <w:bookmarkStart w:id="146" w:name="_Toc100670710"/>
+      <w:bookmarkStart w:id="7" w:name="_Toc102747257"/>
       <w:r>
         <w:t>Verification</w:t>
       </w:r>
-      <w:bookmarkEnd w:id="146"/>
+      <w:bookmarkEnd w:id="7"/>
     </w:p>
     <w:p>
       <w:pPr>
@@ -3662,12 +2239,12 @@
       <w:pPr>
         <w:pStyle w:val="Heading1"/>
       </w:pPr>
-      <w:bookmarkStart w:id="147" w:name="_Toc100670711"/>
+      <w:bookmarkStart w:id="8" w:name="_Toc102747258"/>
       <w:r>
         <w:lastRenderedPageBreak/>
         <w:t>Guidelines</w:t>
       </w:r>
-      <w:bookmarkEnd w:id="147"/>
+      <w:bookmarkEnd w:id="8"/>
     </w:p>
     <w:p>
       <w:pPr>
@@ -3682,19 +2259,6 @@
           <w:szCs w:val="22"/>
         </w:rPr>
       </w:pPr>
-      <w:del w:id="148" w:author="Jalaj Mathur" w:date="2022-04-12T15:43:00Z">
-        <w:r>
-          <w:rPr>
-            <w:rFonts w:ascii="Calibri" w:hAnsi="Calibri"/>
-            <w:b w:val="0"/>
-            <w:bCs w:val="0"/>
-            <w:color w:val="auto"/>
-            <w:sz w:val="22"/>
-            <w:szCs w:val="22"/>
-          </w:rPr>
-          <w:delText>“Estimation Guidelines” (GDLN_ESTMAT).</w:delText>
-        </w:r>
-      </w:del>
     </w:p>
     <w:p>
       <w:r>
@@ -3713,86 +2277,49 @@
     <w:p>
       <w:pPr>
         <w:pStyle w:val="Heading2"/>
-        <w:rPr>
-          <w:ins w:id="149" w:author="Jalaj Mathur" w:date="2022-04-12T15:43:00Z"/>
-        </w:rPr>
-        <w:pPrChange w:id="150" w:author="Jalaj Mathur" w:date="2022-04-12T15:44:00Z">
-          <w:pPr>
-            <w:pStyle w:val="Heading1"/>
-          </w:pPr>
-        </w:pPrChange>
-      </w:pPr>
-      <w:bookmarkStart w:id="151" w:name="_Toc430008720"/>
-      <w:bookmarkStart w:id="152" w:name="_Toc100670712"/>
-      <w:ins w:id="153" w:author="Jalaj Mathur" w:date="2022-04-12T15:43:00Z">
-        <w:r>
-          <w:t>Wideband Delphi</w:t>
-        </w:r>
-        <w:bookmarkEnd w:id="151"/>
-        <w:bookmarkEnd w:id="152"/>
-      </w:ins>
+      </w:pPr>
+      <w:bookmarkStart w:id="9" w:name="_Toc430008720"/>
+      <w:bookmarkStart w:id="10" w:name="_Toc102747259"/>
+      <w:r>
+        <w:t>Wideband Delphi</w:t>
+      </w:r>
+      <w:bookmarkEnd w:id="9"/>
+      <w:bookmarkEnd w:id="10"/>
     </w:p>
     <w:p>
       <w:pPr>
         <w:pStyle w:val="Heading3"/>
-        <w:rPr>
-          <w:ins w:id="154" w:author="Jalaj Mathur" w:date="2022-04-12T15:43:00Z"/>
-        </w:rPr>
-        <w:pPrChange w:id="155" w:author="Jalaj Mathur" w:date="2022-04-12T15:44:00Z">
-          <w:pPr>
-            <w:pStyle w:val="Heading2"/>
-          </w:pPr>
-        </w:pPrChange>
-      </w:pPr>
-      <w:bookmarkStart w:id="156" w:name="_Toc430008721"/>
-      <w:bookmarkStart w:id="157" w:name="_Toc100670713"/>
-      <w:ins w:id="158" w:author="Jalaj Mathur" w:date="2022-04-12T15:43:00Z">
-        <w:r>
-          <w:t>Purpose</w:t>
-        </w:r>
-        <w:bookmarkEnd w:id="156"/>
-        <w:bookmarkEnd w:id="157"/>
-        <w:r>
-          <w:t xml:space="preserve"> </w:t>
-        </w:r>
-      </w:ins>
+      </w:pPr>
+      <w:bookmarkStart w:id="11" w:name="_Toc430008721"/>
+      <w:bookmarkStart w:id="12" w:name="_Toc102747260"/>
+      <w:r>
+        <w:t>Purpose</w:t>
+      </w:r>
+      <w:bookmarkEnd w:id="11"/>
+      <w:bookmarkEnd w:id="12"/>
+      <w:r>
+        <w:t xml:space="preserve"> </w:t>
+      </w:r>
     </w:p>
     <w:p>
-      <w:pPr>
-        <w:rPr>
-          <w:ins w:id="159" w:author="Jalaj Mathur" w:date="2022-04-12T15:43:00Z"/>
-        </w:rPr>
-      </w:pPr>
-      <w:ins w:id="160" w:author="Jalaj Mathur" w:date="2022-04-12T15:43:00Z">
-        <w:r>
-          <w:t>A project team generates estimates. It is a repeatable process for estimation. Using it, a project team can generate a consensus on estimates for the completion of the project.</w:t>
-        </w:r>
-      </w:ins>
+      <w:r>
+        <w:t>A project team generates estimates. It is a repeatable process for estimation. Using it, a project team can generate a consensus on estimates for the completion of the project.</w:t>
+      </w:r>
     </w:p>
     <w:p>
       <w:pPr>
         <w:pStyle w:val="Heading3"/>
-        <w:rPr>
-          <w:ins w:id="161" w:author="Jalaj Mathur" w:date="2022-04-12T15:43:00Z"/>
-        </w:rPr>
-        <w:pPrChange w:id="162" w:author="Jalaj Mathur" w:date="2022-04-12T15:44:00Z">
-          <w:pPr>
-            <w:pStyle w:val="Heading2"/>
-          </w:pPr>
-        </w:pPrChange>
-      </w:pPr>
-      <w:bookmarkStart w:id="163" w:name="_Toc430008722"/>
-      <w:bookmarkStart w:id="164" w:name="_Toc100670714"/>
-      <w:ins w:id="165" w:author="Jalaj Mathur" w:date="2022-04-12T15:43:00Z">
-        <w:r>
-          <w:t>Tasks</w:t>
-        </w:r>
-        <w:bookmarkEnd w:id="163"/>
-        <w:bookmarkEnd w:id="164"/>
-        <w:r>
-          <w:t xml:space="preserve"> </w:t>
-        </w:r>
-      </w:ins>
+      </w:pPr>
+      <w:bookmarkStart w:id="13" w:name="_Toc430008722"/>
+      <w:bookmarkStart w:id="14" w:name="_Toc102747261"/>
+      <w:r>
+        <w:t>Tasks</w:t>
+      </w:r>
+      <w:bookmarkEnd w:id="13"/>
+      <w:bookmarkEnd w:id="14"/>
+      <w:r>
+        <w:t xml:space="preserve"> </w:t>
+      </w:r>
     </w:p>
     <w:p>
       <w:pPr>
@@ -3801,21 +2328,16 @@
           <w:ilvl w:val="0"/>
           <w:numId w:val="42"/>
         </w:numPr>
+      </w:pPr>
+      <w:r>
         <w:rPr>
-          <w:ins w:id="166" w:author="Jalaj Mathur" w:date="2022-04-12T15:43:00Z"/>
+          <w:rStyle w:val="IntenseQuoteChar"/>
         </w:rPr>
-      </w:pPr>
-      <w:ins w:id="167" w:author="Jalaj Mathur" w:date="2022-04-12T15:43:00Z">
-        <w:r>
-          <w:rPr>
-            <w:rStyle w:val="IntenseQuoteChar"/>
-          </w:rPr>
-          <w:t>Choosing the team</w:t>
-        </w:r>
-        <w:r>
-          <w:t>- The project manager selects the estimation team and a moderator. The team should consist of two to seven project team members. The team should include representatives from every engineering group that will be involved in the development of the work product being estimated.</w:t>
-        </w:r>
-      </w:ins>
+        <w:t>Choosing the team</w:t>
+      </w:r>
+      <w:r>
+        <w:t>- The project manager selects the estimation team and a moderator. The team should consist of two to seven project team members. The team should include representatives from every engineering group that will be involved in the development of the work product being estimated.</w:t>
+      </w:r>
     </w:p>
     <w:p>
       <w:pPr>
@@ -3824,21 +2346,16 @@
           <w:ilvl w:val="0"/>
           <w:numId w:val="42"/>
         </w:numPr>
+      </w:pPr>
+      <w:r>
         <w:rPr>
-          <w:ins w:id="168" w:author="Jalaj Mathur" w:date="2022-04-12T15:43:00Z"/>
+          <w:rStyle w:val="IntenseQuoteChar"/>
         </w:rPr>
-      </w:pPr>
-      <w:ins w:id="169" w:author="Jalaj Mathur" w:date="2022-04-12T15:43:00Z">
-        <w:r>
-          <w:rPr>
-            <w:rStyle w:val="IntenseQuoteChar"/>
-          </w:rPr>
-          <w:t>Kickoff meeting-</w:t>
-        </w:r>
-        <w:r>
-          <w:t xml:space="preserve"> The moderator prepares the team and leads a discussion to brainstorm assumptions, and decide on the units of estimation.</w:t>
-        </w:r>
-      </w:ins>
+        <w:t>Kickoff meeting-</w:t>
+      </w:r>
+      <w:r>
+        <w:t xml:space="preserve"> The moderator prepares the team and leads a discussion to brainstorm assumptions, and decide on the units of estimation.</w:t>
+      </w:r>
     </w:p>
     <w:p>
       <w:pPr>
@@ -3847,21 +2364,16 @@
           <w:ilvl w:val="0"/>
           <w:numId w:val="42"/>
         </w:numPr>
+      </w:pPr>
+      <w:r>
         <w:rPr>
-          <w:ins w:id="170" w:author="Jalaj Mathur" w:date="2022-04-12T15:43:00Z"/>
+          <w:rStyle w:val="IntenseEmphasis"/>
         </w:rPr>
-      </w:pPr>
-      <w:ins w:id="171" w:author="Jalaj Mathur" w:date="2022-04-12T15:43:00Z">
-        <w:r>
-          <w:rPr>
-            <w:rStyle w:val="IntenseEmphasis"/>
-          </w:rPr>
-          <w:t>Individual preparation</w:t>
-        </w:r>
-        <w:r>
-          <w:t>- After the kickoff meeting, each team member individually generates the initial estimates for each task in the WBS, documenting any missing assumptions.</w:t>
-        </w:r>
-      </w:ins>
+        <w:t>Individual preparation</w:t>
+      </w:r>
+      <w:r>
+        <w:t>- After the kickoff meeting, each team member individually generates the initial estimates for each task in the WBS, documenting any missing assumptions.</w:t>
+      </w:r>
     </w:p>
     <w:p>
       <w:pPr>
@@ -3870,21 +2382,16 @@
           <w:ilvl w:val="0"/>
           <w:numId w:val="42"/>
         </w:numPr>
+      </w:pPr>
+      <w:r>
         <w:rPr>
-          <w:ins w:id="172" w:author="Jalaj Mathur" w:date="2022-04-12T15:43:00Z"/>
+          <w:rStyle w:val="IntenseEmphasis"/>
         </w:rPr>
-      </w:pPr>
-      <w:ins w:id="173" w:author="Jalaj Mathur" w:date="2022-04-12T15:43:00Z">
-        <w:r>
-          <w:rPr>
-            <w:rStyle w:val="IntenseEmphasis"/>
-          </w:rPr>
-          <w:t>Estimation session</w:t>
-        </w:r>
-        <w:r>
-          <w:t>- The moderator leads the team through a series of iterative steps to gain consensus on the estimates. At the start of the iteration, the moderator charts the estimates on the whiteboard so the estimators can see the range of estimates. The team resolves issues and revises estimates without revealing specific numbers. The cycle repeats until either resultant variance &lt;= 20% or pre-defined 3 rounds have been completed.</w:t>
-        </w:r>
-      </w:ins>
+        <w:t>Estimation session</w:t>
+      </w:r>
+      <w:r>
+        <w:t>- The moderator leads the team through a series of iterative steps to gain consensus on the estimates. At the start of the iteration, the moderator charts the estimates on the whiteboard so the estimators can see the range of estimates. The team resolves issues and revises estimates without revealing specific numbers. The cycle repeats until either resultant variance &lt;= 20% or pre-defined 3 rounds have been completed.</w:t>
+      </w:r>
     </w:p>
     <w:p>
       <w:pPr>
@@ -3893,45 +2400,38 @@
           <w:ilvl w:val="0"/>
           <w:numId w:val="42"/>
         </w:numPr>
+      </w:pPr>
+      <w:r>
         <w:rPr>
-          <w:ins w:id="174" w:author="Jalaj Mathur" w:date="2022-04-12T15:43:00Z"/>
+          <w:rStyle w:val="IntenseEmphasis"/>
         </w:rPr>
-      </w:pPr>
-      <w:ins w:id="175" w:author="Jalaj Mathur" w:date="2022-04-12T15:43:00Z">
-        <w:r>
-          <w:rPr>
-            <w:rStyle w:val="IntenseEmphasis"/>
-          </w:rPr>
-          <w:t>Assembling tasks</w:t>
-        </w:r>
-        <w:r>
-          <w:t>- The project manager works with the team to collect the estimates from the team members at the end of the meeting and compiles the final estimates, and assumptions.</w:t>
-        </w:r>
-      </w:ins>
+        <w:t>Assembling tasks</w:t>
+      </w:r>
+      <w:r>
+        <w:t>- The project manager works with the team to collect the estimates from the team members at the end of the meeting and compiles the final estimates, and assumptions.</w:t>
+      </w:r>
     </w:p>
     <w:p>
-      <w:ins w:id="176" w:author="Jalaj Mathur" w:date="2022-04-12T15:43:00Z">
-        <w:r>
-          <w:rPr>
-            <w:rStyle w:val="IntenseQuoteChar"/>
-          </w:rPr>
-          <w:t>Reviewing results</w:t>
-        </w:r>
-        <w:r>
-          <w:t>- The project manager reviews the final task list with the estimation team.</w:t>
-        </w:r>
-      </w:ins>
+      <w:r>
+        <w:rPr>
+          <w:rStyle w:val="IntenseQuoteChar"/>
+        </w:rPr>
+        <w:t>Reviewing results</w:t>
+      </w:r>
+      <w:r>
+        <w:t>- The project manager reviews the final task list with the estimation team.</w:t>
+      </w:r>
     </w:p>
     <w:p>
       <w:pPr>
         <w:pStyle w:val="Heading1"/>
         <w:spacing w:before="0"/>
       </w:pPr>
-      <w:bookmarkStart w:id="177" w:name="_Toc100670715"/>
+      <w:bookmarkStart w:id="15" w:name="_Toc102747262"/>
       <w:r>
         <w:t>Applicable Measurements</w:t>
       </w:r>
-      <w:bookmarkEnd w:id="177"/>
+      <w:bookmarkEnd w:id="15"/>
     </w:p>
     <w:p>
       <w:r>
@@ -3942,11 +2442,11 @@
       <w:pPr>
         <w:pStyle w:val="Heading1"/>
       </w:pPr>
-      <w:bookmarkStart w:id="178" w:name="_Toc100670716"/>
+      <w:bookmarkStart w:id="16" w:name="_Toc102747263"/>
       <w:r>
         <w:t>Exit Criteria/Outputs</w:t>
       </w:r>
-      <w:bookmarkEnd w:id="178"/>
+      <w:bookmarkEnd w:id="16"/>
       <w:r>
         <w:t xml:space="preserve"> </w:t>
       </w:r>
@@ -4055,21 +2555,16 @@
     <w:p>
       <w:pPr>
         <w:pStyle w:val="FootnoteText"/>
+      </w:pPr>
+      <w:r>
         <w:rPr>
-          <w:ins w:id="91" w:author="Jalaj Mathur" w:date="2022-04-12T15:22:00Z"/>
+          <w:rStyle w:val="FootnoteReference"/>
         </w:rPr>
-      </w:pPr>
-      <w:ins w:id="92" w:author="Jalaj Mathur" w:date="2022-04-12T15:22:00Z">
-        <w:r>
-          <w:rPr>
-            <w:rStyle w:val="FootnoteReference"/>
-          </w:rPr>
-          <w:footnoteRef/>
-        </w:r>
-        <w:r>
-          <w:t xml:space="preserve"> https://gil.einframe.com</w:t>
-        </w:r>
-      </w:ins>
+        <w:footnoteRef/>
+      </w:r>
+      <w:r>
+        <w:t xml:space="preserve"> https://gil.einframe.com</w:t>
+      </w:r>
     </w:p>
   </w:footnote>
 </w:footnotes>
@@ -4078,45 +2573,22 @@
 <file path=word/header1.xml><?xml version="1.0" encoding="utf-8"?>
 <w:hdr xmlns:wpc="http://schemas.microsoft.com/office/word/2010/wordprocessingCanvas" xmlns:mc="http://schemas.openxmlformats.org/markup-compatibility/2006" xmlns:o="urn:schemas-microsoft-com:office:office" xmlns:r="http://schemas.openxmlformats.org/officeDocument/2006/relationships" xmlns:m="http://schemas.openxmlformats.org/officeDocument/2006/math" xmlns:v="urn:schemas-microsoft-com:vml" xmlns:wp14="http://schemas.microsoft.com/office/word/2010/wordprocessingDrawing" xmlns:wp="http://schemas.openxmlformats.org/drawingml/2006/wordprocessingDrawing" xmlns:w10="urn:schemas-microsoft-com:office:word" xmlns:w="http://schemas.openxmlformats.org/wordprocessingml/2006/main" xmlns:w14="http://schemas.microsoft.com/office/word/2010/wordml" xmlns:wpg="http://schemas.microsoft.com/office/word/2010/wordprocessingGroup" xmlns:wpi="http://schemas.microsoft.com/office/word/2010/wordprocessingInk" xmlns:wne="http://schemas.microsoft.com/office/word/2006/wordml" xmlns:wps="http://schemas.microsoft.com/office/word/2010/wordprocessingShape" mc:Ignorable="w14 wp14">
   <w:p>
-    <w:r>
-      <w:fldChar w:fldCharType="begin"/>
-    </w:r>
-    <w:r>
-      <w:instrText xml:space="preserve"> TITLE   \* MERGEFORMAT </w:instrText>
-    </w:r>
-    <w:r>
-      <w:fldChar w:fldCharType="separate"/>
-    </w:r>
-    <w:r>
-      <w:t>Estimation Procedure</w:t>
-    </w:r>
-    <w:r>
-      <w:fldChar w:fldCharType="end"/>
-    </w:r>
+    <w:fldSimple w:instr=" TITLE   \* MERGEFORMAT ">
+      <w:r>
+        <w:t>Estimation Procedure</w:t>
+      </w:r>
+    </w:fldSimple>
     <w:r>
       <w:br/>
     </w:r>
-    <w:r>
-      <w:fldChar w:fldCharType="begin"/>
-    </w:r>
-    <w:r>
-      <w:instrText xml:space="preserve"> FILENAME   \* MERGEFORMAT </w:instrText>
-    </w:r>
-    <w:r>
-      <w:fldChar w:fldCharType="separate"/>
-    </w:r>
-    <w:r>
-      <w:rPr>
-        <w:noProof/>
-      </w:rPr>
-      <w:t>PRCD_ESTMAT.docx</w:t>
-    </w:r>
-    <w:r>
-      <w:rPr>
-        <w:noProof/>
-      </w:rPr>
-      <w:fldChar w:fldCharType="end"/>
-    </w:r>
+    <w:fldSimple w:instr=" FILENAME   \* MERGEFORMAT ">
+      <w:r>
+        <w:rPr>
+          <w:noProof/>
+        </w:rPr>
+        <w:t>PRCD_ESTMAT.docx</w:t>
+      </w:r>
+    </w:fldSimple>
     <w:r>
       <w:t xml:space="preserve"> </w:t>
     </w:r>
@@ -11027,25 +9499,16 @@
 </file>
 
 <file path=customXml/item2.xml><?xml version="1.0" encoding="utf-8"?>
+<LongProperties xmlns="http://schemas.microsoft.com/office/2006/metadata/longProperties"/>
+</file>
+
+<file path=customXml/item3.xml><?xml version="1.0" encoding="utf-8"?>
 <p:properties xmlns:p="http://schemas.microsoft.com/office/2006/metadata/properties" xmlns:xsi="http://www.w3.org/2001/XMLSchema-instance">
   <documentManagement/>
 </p:properties>
 </file>
 
-<file path=customXml/item3.xml><?xml version="1.0" encoding="utf-8"?>
-<LongProperties xmlns="http://schemas.microsoft.com/office/2006/metadata/longProperties"/>
-</file>
-
 <file path=customXml/item4.xml><?xml version="1.0" encoding="utf-8"?>
-<?mso-contentType ?>
-<FormTemplates xmlns="http://schemas.microsoft.com/sharepoint/v3/contenttype/forms">
-  <Display>DocumentLibraryForm</Display>
-  <Edit>DocumentLibraryForm</Edit>
-  <New>DocumentLibraryForm</New>
-</FormTemplates>
-</file>
-
-<file path=customXml/item5.xml><?xml version="1.0" encoding="utf-8"?>
 <ct:contentTypeSchema xmlns:ct="http://schemas.microsoft.com/office/2006/metadata/contentType" xmlns:ma="http://schemas.microsoft.com/office/2006/metadata/properties/metaAttributes" ct:_="" ma:_="" ma:contentTypeName="Document" ma:contentTypeID="0x01010005A068604E74C047BC66B3ED07869872" ma:contentTypeVersion="0" ma:contentTypeDescription="Create a new document." ma:contentTypeScope="" ma:versionID="7d65b694ac3f1c289d6201da35c196e2">
   <xsd:schema xmlns:xsd="http://www.w3.org/2001/XMLSchema" xmlns:p="http://schemas.microsoft.com/office/2006/metadata/properties" targetNamespace="http://schemas.microsoft.com/office/2006/metadata/properties" ma:root="true" ma:fieldsID="4aeb20c0e3442673af7ee10786458764">
     <xsd:element name="properties">
@@ -11094,6 +9557,15 @@
 </ct:contentTypeSchema>
 </file>
 
+<file path=customXml/item5.xml><?xml version="1.0" encoding="utf-8"?>
+<?mso-contentType ?>
+<FormTemplates xmlns="http://schemas.microsoft.com/sharepoint/v3/contenttype/forms">
+  <Display>DocumentLibraryForm</Display>
+  <Edit>DocumentLibraryForm</Edit>
+  <New>DocumentLibraryForm</New>
+</FormTemplates>
+</file>
+
 <file path=customXml/item6.xml><?xml version="1.0" encoding="utf-8"?>
 <b:Sources xmlns:b="http://schemas.openxmlformats.org/officeDocument/2006/bibliography" xmlns="http://schemas.openxmlformats.org/officeDocument/2006/bibliography" SelectedStyle="\APA.XSL" StyleName="APA"/>
 </file>
@@ -11107,6 +9579,14 @@
 </file>
 
 <file path=customXml/itemProps2.xml><?xml version="1.0" encoding="utf-8"?>
+<ds:datastoreItem xmlns:ds="http://schemas.openxmlformats.org/officeDocument/2006/customXml" ds:itemID="{C160D463-E0A4-43CC-B4FC-6A78BAE7598D}">
+  <ds:schemaRefs>
+    <ds:schemaRef ds:uri="http://schemas.microsoft.com/office/2006/metadata/longProperties"/>
+  </ds:schemaRefs>
+</ds:datastoreItem>
+</file>
+
+<file path=customXml/itemProps3.xml><?xml version="1.0" encoding="utf-8"?>
 <ds:datastoreItem xmlns:ds="http://schemas.openxmlformats.org/officeDocument/2006/customXml" ds:itemID="{413EE0B9-61A1-4D97-84E8-9D6D67F97DB6}">
   <ds:schemaRefs>
     <ds:schemaRef ds:uri="http://schemas.microsoft.com/office/2006/metadata/properties"/>
@@ -11114,23 +9594,7 @@
 </ds:datastoreItem>
 </file>
 
-<file path=customXml/itemProps3.xml><?xml version="1.0" encoding="utf-8"?>
-<ds:datastoreItem xmlns:ds="http://schemas.openxmlformats.org/officeDocument/2006/customXml" ds:itemID="{C160D463-E0A4-43CC-B4FC-6A78BAE7598D}">
-  <ds:schemaRefs>
-    <ds:schemaRef ds:uri="http://schemas.microsoft.com/office/2006/metadata/longProperties"/>
-  </ds:schemaRefs>
-</ds:datastoreItem>
-</file>
-
 <file path=customXml/itemProps4.xml><?xml version="1.0" encoding="utf-8"?>
-<ds:datastoreItem xmlns:ds="http://schemas.openxmlformats.org/officeDocument/2006/customXml" ds:itemID="{F17621D5-8118-4296-944B-367BCA2FC84A}">
-  <ds:schemaRefs>
-    <ds:schemaRef ds:uri="http://schemas.microsoft.com/sharepoint/v3/contenttype/forms"/>
-  </ds:schemaRefs>
-</ds:datastoreItem>
-</file>
-
-<file path=customXml/itemProps5.xml><?xml version="1.0" encoding="utf-8"?>
 <ds:datastoreItem xmlns:ds="http://schemas.openxmlformats.org/officeDocument/2006/customXml" ds:itemID="{F201B5BD-DADF-4C81-8266-346F42E0FEA4}">
   <ds:schemaRefs>
     <ds:schemaRef ds:uri="http://schemas.microsoft.com/office/2006/metadata/contentType"/>
@@ -11145,8 +9609,16 @@
 </ds:datastoreItem>
 </file>
 
+<file path=customXml/itemProps5.xml><?xml version="1.0" encoding="utf-8"?>
+<ds:datastoreItem xmlns:ds="http://schemas.openxmlformats.org/officeDocument/2006/customXml" ds:itemID="{F17621D5-8118-4296-944B-367BCA2FC84A}">
+  <ds:schemaRefs>
+    <ds:schemaRef ds:uri="http://schemas.microsoft.com/sharepoint/v3/contenttype/forms"/>
+  </ds:schemaRefs>
+</ds:datastoreItem>
+</file>
+
 <file path=customXml/itemProps6.xml><?xml version="1.0" encoding="utf-8"?>
-<ds:datastoreItem xmlns:ds="http://schemas.openxmlformats.org/officeDocument/2006/customXml" ds:itemID="{BBC13972-5005-436E-ADF3-DC1E3BE4EF29}">
+<ds:datastoreItem xmlns:ds="http://schemas.openxmlformats.org/officeDocument/2006/customXml" ds:itemID="{336C4135-AFE3-45D6-96EC-E374D89FD1BE}">
   <ds:schemaRefs>
     <ds:schemaRef ds:uri="http://schemas.openxmlformats.org/officeDocument/2006/bibliography"/>
   </ds:schemaRefs>

</xml_diff>